<commit_message>
Revisión de capítulo 2
</commit_message>
<xml_diff>
--- a/docs/thesis.docx
+++ b/docs/thesis.docx
@@ -4256,7 +4256,7 @@
         <w:t xml:space="preserve"> </w:t>
       </w:r>
       <w:r>
-        <w:t xml:space="preserve">Sin embargo, la correlación parcial es de 0.32 (p-valor = 0.046), indicando que el DMI explica poca varianza de la fase de 90º del cEOF2 por sí mismo.</w:t>
+        <w:t xml:space="preserve">Sin embargo, la correlación parcial es de 0.32 (p-valor = 0.045), indicando que el DMI explica poca varianza de la fase de 90º del cEOF2 por sí mismo.</w:t>
       </w:r>
       <w:r>
         <w:t xml:space="preserve"> </w:t>
@@ -4791,21 +4791,13 @@
         <w:t xml:space="preserve"> </w:t>
       </w:r>
       <w:r>
-        <w:t xml:space="preserve">En vez de eso, las fases de 0º y 90º están asociadas a flujos de actividad de onda que se propagan zonalmente en los extratópicos cerca de de 60ºS, excepto por un flujo hacia el ecuador desde la costa de la Antártida alrededor de 150ºE en la fase de 0º.</w:t>
-      </w:r>
-      <w:r>
-        <w:t xml:space="preserve"> </w:t>
-      </w:r>
-      <w:r>
-        <w:t xml:space="preserve">Esto sugiere que la variabilidad de cEOF1 está impulsada principalmente por la variabilidad interna de los extratópicos.</w:t>
-      </w:r>
-    </w:p>
-    <w:p>
-      <w:pPr>
-        <w:pStyle w:val="BodyText"/>
-      </w:pPr>
-      <w:r>
-        <w:t xml:space="preserve">XX HASTA ACÁ XXX</w:t>
+        <w:t xml:space="preserve">En vez de eso, las fases de 0º y 90º están asociadas a flujos de actividad de onda que se propagan zonalmente en los extratrópicos cerca de de 60ºS, excepto por un flujo hacia el ecuador desde la costa de la Antártida alrededor de 150ºE en la fase de 0º.</w:t>
+      </w:r>
+      <w:r>
+        <w:t xml:space="preserve"> </w:t>
+      </w:r>
+      <w:r>
+        <w:t xml:space="preserve">Esto sugiere que la variabilidad de cEOF1 está impulsada principalmente por la variabilidad interna de los extratrópicos.</w:t>
       </w:r>
     </w:p>
     <w:bookmarkEnd w:id="75"/>
@@ -4836,7 +4828,7 @@
           <wp:inline>
             <wp:extent cx="4620126" cy="2772075"/>
             <wp:effectExtent b="0" l="0" r="0" t="0"/>
-            <wp:docPr descr="Figure 2.15: Explained variance (r^2 as percentage) of 2-metre temperature (row a) and precipitation (row b) anomalies by the regression upon cEOF1 (column 1) and cEOF2 (column 2)." title="" id="77" name="Picture"/>
+            <wp:docPr descr="Figure 2.15: (ref:pp-t2m-r2-cap)" title="" id="77" name="Picture"/>
             <a:graphic>
               <a:graphicData uri="http://schemas.openxmlformats.org/drawingml/2006/picture">
                 <pic:pic>
@@ -4879,27 +4871,7 @@
         <w:pStyle w:val="ImageCaption"/>
       </w:pPr>
       <w:r>
-        <w:t xml:space="preserve">Figure 2.15: Explained variance (</w:t>
-      </w:r>
-      <m:oMath>
-        <m:sSup>
-          <m:e>
-            <m:r>
-              <m:t>r</m:t>
-            </m:r>
-          </m:e>
-          <m:sup>
-            <m:r>
-              <m:t>2</m:t>
-            </m:r>
-          </m:sup>
-        </m:sSup>
-      </m:oMath>
-      <w:r>
-        <w:t xml:space="preserve"> </w:t>
-      </w:r>
-      <w:r>
-        <w:t xml:space="preserve">as percentage) of 2-metre temperature (row a) and precipitation (row b) anomalies by the regression upon cEOF1 (column 1) and cEOF2 (column 2).</w:t>
+        <w:t xml:space="preserve">Figure 2.15: (ref:pp-t2m-r2-cap)</w:t>
       </w:r>
     </w:p>
     <w:p>
@@ -4907,11 +4879,25 @@
         <w:pStyle w:val="BodyText"/>
       </w:pPr>
       <w:r>
-        <w:t xml:space="preserve">También se exploró la influencia de la variabilidad de los cEOF en las anomalías tanto de la temperatura del aire a 2 metros como de la precipitación en el SH.</w:t>
-      </w:r>
-      <w:r>
-        <w:t xml:space="preserve"> </w:t>
-      </w:r>
+        <w:t xml:space="preserve">(ref:pp-t2m-r2-cap) Igual que la Figura</w:t>
+      </w:r>
+      <w:r>
+        <w:t xml:space="preserve"> </w:t>
+      </w:r>
+      <w:r>
+        <w:t xml:space="preserve">2.10</w:t>
+      </w:r>
+      <w:r>
+        <w:t xml:space="preserve"> </w:t>
+      </w:r>
+      <w:r>
+        <w:t xml:space="preserve">pero para Temperatura a 2 metros y precipitación.</w:t>
+      </w:r>
+    </w:p>
+    <w:p>
+      <w:pPr>
+        <w:pStyle w:val="BodyText"/>
+      </w:pPr>
       <w:r>
         <w:t xml:space="preserve">La Figura</w:t>
       </w:r>
@@ -4925,13 +4911,15 @@
         <w:t xml:space="preserve"> </w:t>
       </w:r>
       <w:r>
-        <w:t xml:space="preserve">muestra la varianza explicada de las anomalías de temperatura y precipitación a 2 metros por el modelo lineal múltiple tanto de 0º y 90º cEOF1 (columna 1), como de 0º y 90º cEOF2 (columna 2).</w:t>
-      </w:r>
-      <w:r>
-        <w:t xml:space="preserve"> </w:t>
-      </w:r>
-      <w:r>
-        <w:t xml:space="preserve">La varianza explicada por cEOF1 para las anomalías de precipitación y las anomalías de temperatura en la mayoría de las regiones es extremadamente baja, excepto para el extremo norte de la Península Antártica, el norte del Mar de Weddell y la costa del Mar de Ross (Fig.</w:t>
+        <w:t xml:space="preserve">muestra la varianza de la temperatura a 2 metros y de la precipitación explicada por cada cEOF.</w:t>
+      </w:r>
+    </w:p>
+    <w:p>
+      <w:pPr>
+        <w:pStyle w:val="BodyText"/>
+      </w:pPr>
+      <w:r>
+        <w:t xml:space="preserve">La varianza explicada por el cEOF1 para ambas variables es muy baja en la mayoría de las regiones, excepto para el extremo norte de la Península Antártica, el norte del Mar de Weddell y la costa del Mar de Ross (Fig.</w:t>
       </w:r>
       <w:r>
         <w:t xml:space="preserve">2.15</w:t>
@@ -4945,88 +4933,43 @@
         <w:pStyle w:val="BodyText"/>
       </w:pPr>
       <w:r>
-        <w:t xml:space="preserve">Esta falta de relación fuerte entre el cEOF1 y la SST, la temperatura y la precipitación podría ser sorprendente teniendo en cuenta la correlación entre el cEOF1 y la SAM (Fig.</w:t>
-      </w:r>
-      <w:r>
-        <w:t xml:space="preserve"> </w:t>
-      </w:r>
-      <w:r>
-        <w:t xml:space="preserve">4.1</w:t>
-      </w:r>
-      <w:r>
-        <w:t xml:space="preserve"> </w:t>
-      </w:r>
-      <w:r>
-        <w:t xml:space="preserve">columna 1) y la correlación entre la SAM y la SST del Pacífico Central, la temperatura al este y oeste de la Península Antártica, y con la precipitación en el oeste de Australia</w:t>
-      </w:r>
-      <w:r>
-        <w:t xml:space="preserve"> </w:t>
-      </w:r>
-      <w:r>
-        <w:t xml:space="preserve">(Fogt and Marshall, 2020)</w:t>
-      </w:r>
-      <w:r>
-        <w:t xml:space="preserve">.</w:t>
-      </w:r>
-      <w:r>
-        <w:t xml:space="preserve"> </w:t>
-      </w:r>
-      <w:r>
-        <w:t xml:space="preserve">Esto se debe principalmente a dos razones.</w:t>
-      </w:r>
-      <w:r>
-        <w:t xml:space="preserve"> </w:t>
-      </w:r>
-      <w:r>
-        <w:t xml:space="preserve">En primer lugar, la correlación entre cEOF1 y la SAM en la troposfera es modesta, con menos del 50% de varianza compartida (Fig.</w:t>
-      </w:r>
-      <w:r>
-        <w:t xml:space="preserve"> </w:t>
-      </w:r>
-      <w:r>
-        <w:t xml:space="preserve">4.1</w:t>
-      </w:r>
-      <w:r>
-        <w:t xml:space="preserve"> </w:t>
-      </w:r>
-      <w:r>
-        <w:t xml:space="preserve">columna 1), por lo que no se espera que estos índices sean equivalentes.</w:t>
-      </w:r>
-      <w:r>
-        <w:t xml:space="preserve"> </w:t>
-      </w:r>
-      <w:r>
-        <w:t xml:space="preserve">En segundo lugar,</w:t>
-      </w:r>
-      <w:r>
-        <w:t xml:space="preserve"> </w:t>
-      </w:r>
-      <w:r>
-        <w:t xml:space="preserve">Campitelli et al. (2022)</w:t>
-      </w:r>
-      <w:r>
-        <w:t xml:space="preserve"> </w:t>
-      </w:r>
-      <w:r>
-        <w:t xml:space="preserve">demostró que la fuerte relación entre la SAM y las SST del Pacífico y las anomalías de temperatura alrededor de la Península Antártica se debe principalmente a la parte asimétrica de la SAM.</w:t>
-      </w:r>
-      <w:r>
-        <w:t xml:space="preserve"> </w:t>
-      </w:r>
-      <w:r>
-        <w:t xml:space="preserve">Mientras tanto, el cEOF1 está significativamente correlacionado sólo con la parte simétrica de la SAM (Fig.</w:t>
-      </w:r>
-      <w:r>
-        <w:t xml:space="preserve"> </w:t>
-      </w:r>
-      <w:r>
-        <w:t xml:space="preserve">4.1</w:t>
-      </w:r>
-      <w:r>
-        <w:t xml:space="preserve"> </w:t>
-      </w:r>
-      <w:r>
-        <w:t xml:space="preserve">columna 1), que por sí misma no está significativamente correlacionada con las temperaturas superficiales en esa zona.</w:t>
+        <w:t xml:space="preserve">Por otro lado, la varianza explicada cEOF2 es superior al 50% en algunas regiones para ambas variables (Fig.</w:t>
+      </w:r>
+      <w:r>
+        <w:t xml:space="preserve"> </w:t>
+      </w:r>
+      <w:r>
+        <w:t xml:space="preserve">2.15</w:t>
+      </w:r>
+      <w:r>
+        <w:t xml:space="preserve"> </w:t>
+      </w:r>
+      <w:r>
+        <w:t xml:space="preserve">columna 2).</w:t>
+      </w:r>
+      <w:r>
+        <w:t xml:space="preserve"> </w:t>
+      </w:r>
+      <w:r>
+        <w:t xml:space="preserve">Para la temperatura de 2 metros, hay valores altos en el Pacífico tropical y en la región que forma un arco entre Nueva Zelanda y el Atlántico Sur.</w:t>
+      </w:r>
+      <w:r>
+        <w:t xml:space="preserve"> </w:t>
+      </w:r>
+      <w:r>
+        <w:t xml:space="preserve">Sobre los continentes, hay valores moderados de alrededor del 30% de varianza explicada en el sur de Australia, el sur de Sudamérica y la Península Antártica.</w:t>
+      </w:r>
+      <w:r>
+        <w:t xml:space="preserve"> </w:t>
+      </w:r>
+      <w:r>
+        <w:t xml:space="preserve">En cuanto a las precipitaciones, los valores son elevados en los trópicos.</w:t>
+      </w:r>
+      <w:r>
+        <w:t xml:space="preserve"> </w:t>
+      </w:r>
+      <w:r>
+        <w:t xml:space="preserve">En latitudes más altas, se observan valores moderados sobre el este de Australia y algunas regiones del sur de Sudamérica.</w:t>
       </w:r>
     </w:p>
     <w:p>
@@ -5034,40 +4977,25 @@
         <w:pStyle w:val="BodyText"/>
       </w:pPr>
       <w:r>
-        <w:t xml:space="preserve">Por otro lado, la varianza explicada cEOF2 es superior al 50% en algunas regiones para ambas variables (Fig.</w:t>
-      </w:r>
-      <w:r>
-        <w:t xml:space="preserve">2.15</w:t>
-      </w:r>
-      <w:r>
-        <w:t xml:space="preserve"> </w:t>
-      </w:r>
-      <w:r>
-        <w:t xml:space="preserve">columna 2).</w:t>
-      </w:r>
-      <w:r>
-        <w:t xml:space="preserve"> </w:t>
-      </w:r>
-      <w:r>
-        <w:t xml:space="preserve">Para la temperatura de 2 metros, hay valores altos en el Pacífico tropical y en la SPCZ, así como en la región que sigue un arco entre Nueva Zelanda y el Atlántico Sur, con valores más altos en el Océano Austral.</w:t>
-      </w:r>
-      <w:r>
-        <w:t xml:space="preserve"> </w:t>
-      </w:r>
-      <w:r>
-        <w:t xml:space="preserve">Sobre los continentes, hay valores moderados de alrededor del 30% de varianza explicada en el sur de Australia, el sur de Sudamérica y la Península Antártica.</w:t>
-      </w:r>
-      <w:r>
-        <w:t xml:space="preserve"> </w:t>
-      </w:r>
-      <w:r>
-        <w:t xml:space="preserve">En cuanto a las precipitaciones, los valores son elevados en los trópicos.</w:t>
-      </w:r>
-      <w:r>
-        <w:t xml:space="preserve"> </w:t>
-      </w:r>
-      <w:r>
-        <w:t xml:space="preserve">En latitudes más altas, se observan valores moderados sobre el este de Australia y algunas regiones del sur de Sudamérica.</w:t>
+        <w:t xml:space="preserve">Dado que el cEOF1 tiene una señal relativamente débil en las variables de superficie exploradas, sólo nos centraremos en la influencia del cEOF2.</w:t>
+      </w:r>
+      <w:r>
+        <w:t xml:space="preserve"> </w:t>
+      </w:r>
+      <w:r>
+        <w:t xml:space="preserve">En la Figura</w:t>
+      </w:r>
+      <w:r>
+        <w:t xml:space="preserve"> </w:t>
+      </w:r>
+      <w:r>
+        <w:t xml:space="preserve">2.16</w:t>
+      </w:r>
+      <w:r>
+        <w:t xml:space="preserve"> </w:t>
+      </w:r>
+      <w:r>
+        <w:t xml:space="preserve">se muestran mapas de regresión de las anomalías de temperatura a 2 metros (columna 1) y precipitación (columna 2) sobre diferentes fases del cEOF2 normalizado.</w:t>
       </w:r>
     </w:p>
     <w:p>
@@ -5075,25 +5003,19 @@
         <w:pStyle w:val="BodyText"/>
       </w:pPr>
       <w:r>
-        <w:t xml:space="preserve">Dado que el cEOF1 tiene una señal relativamente débil en las variables de superficie exploradas aquí, sólo nos centraremos en la influencia del cEOF2.</w:t>
-      </w:r>
-      <w:r>
-        <w:t xml:space="preserve"> </w:t>
-      </w:r>
-      <w:r>
-        <w:t xml:space="preserve">En la Figura</w:t>
-      </w:r>
-      <w:r>
-        <w:t xml:space="preserve"> </w:t>
-      </w:r>
-      <w:r>
-        <w:t xml:space="preserve">2.16</w:t>
-      </w:r>
-      <w:r>
-        <w:t xml:space="preserve"> </w:t>
-      </w:r>
-      <w:r>
-        <w:t xml:space="preserve">se muestran mapas de regresión de las anomalías de temperatura a 2 metros (columna 1) y precipitación (columna 2) sobre diferentes fases del cEOF2 normalizado.</w:t>
+        <w:t xml:space="preserve">(ref:pp-temp-cap) Regresión de la temperatura de 2 metros (K, sombreado) y la altura geopotencial de 850 hPa (m, contornos) (columna 1), y la precipitación (correlación, columna 2) sobre diferentes fases de cEOF2.</w:t>
+      </w:r>
+      <w:r>
+        <w:t xml:space="preserve"> </w:t>
+      </w:r>
+      <w:r>
+        <w:t xml:space="preserve">Para el trimestre SON del periodo 1979 – 2019.</w:t>
+      </w:r>
+      <w:r>
+        <w:t xml:space="preserve"> </w:t>
+      </w:r>
+      <w:r>
+        <w:t xml:space="preserve">Áreas con puntos tienen p-valor menor que 0.01 ajustado por FDR.</w:t>
       </w:r>
     </w:p>
     <w:p>
@@ -5105,7 +5027,7 @@
           <wp:inline>
             <wp:extent cx="4620126" cy="5544151"/>
             <wp:effectExtent b="0" l="0" r="0" t="0"/>
-            <wp:docPr descr="Figure 2.16: Regresión de la temperatura media de 2 metros SON (K, sombreado) y la altura geopotencial de 850 hPa (m, contornos) (columna 1), y la precipitación (correlación, columna 2) sobre diferentes fases de cEOF2. Para el periodo 1979 – 2019. Las áreas marcadas con puntos tienen valores p inferiores a 0,01 ajustados para la tasa de detección de falsos." title="" id="80" name="Picture"/>
+            <wp:docPr descr="Figure 2.16: (ref:pp-temp-2-cap)" title="" id="80" name="Picture"/>
             <a:graphic>
               <a:graphicData uri="http://schemas.openxmlformats.org/drawingml/2006/picture">
                 <pic:pic>
@@ -5148,7 +5070,7 @@
         <w:pStyle w:val="ImageCaption"/>
       </w:pPr>
       <w:r>
-        <w:t xml:space="preserve">Figure 2.16: Regresión de la temperatura media de 2 metros SON (K, sombreado) y la altura geopotencial de 850 hPa (m, contornos) (columna 1), y la precipitación (correlación, columna 2) sobre diferentes fases de cEOF2. Para el periodo 1979 – 2019. Las áreas marcadas con puntos tienen valores p inferiores a 0,01 ajustados para la tasa de detección de falsos.</w:t>
+        <w:t xml:space="preserve">Figure 2.16: (ref:pp-temp-2-cap)</w:t>
       </w:r>
     </w:p>
     <w:p>
@@ -5156,13 +5078,13 @@
         <w:pStyle w:val="BodyText"/>
       </w:pPr>
       <w:r>
-        <w:t xml:space="preserve">Las anomalías de temperatura asociadas a los 90º cEOF (Fig. </w:t>
+        <w:t xml:space="preserve">Las anomalías de temperatura asociadas a la fase de 90º del cEOF2 (Fig. </w:t>
       </w:r>
       <w:r>
         <w:t xml:space="preserve">2.16</w:t>
       </w:r>
       <w:r>
-        <w:t xml:space="preserve">.b1) muestran valores positivos en el Pacífico tropical, coherentes con las anomalías de SST asociadas a la misma fase (Fig. </w:t>
+        <w:t xml:space="preserve">.b1) muestran valores positivos en el Pacífico tropical, coherentes con las anomalías de SST asociadas a esta misma fase (Fig. </w:t>
       </w:r>
       <w:r>
         <w:t xml:space="preserve">2.11</w:t>
@@ -5186,13 +5108,13 @@
         <w:t xml:space="preserve"> </w:t>
       </w:r>
       <w:r>
-        <w:t xml:space="preserve">Sobre los continentes, el 90º cEOF2 (Fig.</w:t>
+        <w:t xml:space="preserve">Sobre los continentes, las fase de 90º (Fig.</w:t>
       </w:r>
       <w:r>
         <w:t xml:space="preserve">2.16</w:t>
       </w:r>
       <w:r>
-        <w:t xml:space="preserve">b.1) se asocia con anomalías de temperatura de regresión positiva en el sur de Australia y anomalías de regresión negativa en el sur de Sudamérica y la Península Antártica, que son resultado del tren de ondas descrito anteriormente.</w:t>
+        <w:t xml:space="preserve">b.1) está asociada a anomalías de temperatura positiva en el sur de Australia y anomalías de regresión negativa en el sur de Sudamérica y la Península Antártica, que son resultado del tren de ondas descrito anteriormente.</w:t>
       </w:r>
     </w:p>
     <w:p>
@@ -5200,7 +5122,7 @@
         <w:pStyle w:val="BodyText"/>
       </w:pPr>
       <w:r>
-        <w:t xml:space="preserve">Las anomalías de temperatura asociadas al 0º cEOF2 (Fig.</w:t>
+        <w:t xml:space="preserve">Las anomalías de temperatura asociadas a la fase de 0º (Fig.</w:t>
       </w:r>
       <w:r>
         <w:t xml:space="preserve">2.16</w:t>
@@ -5208,13 +5130,37 @@
       <w:r>
         <w:t xml:space="preserve">d.1) son menos extensas y se limitan a latitudes medias y altas.</w:t>
       </w:r>
+      <w:r>
+        <w:t xml:space="preserve"> </w:t>
+      </w:r>
+      <w:r>
+        <w:t xml:space="preserve">Sobre los continentes, las regresiones de las anomalías de temperatura no son significativas, excepto las anomalías positivas cerca de la Península Antártica.</w:t>
+      </w:r>
     </w:p>
     <w:p>
       <w:pPr>
         <w:pStyle w:val="BodyText"/>
       </w:pPr>
       <w:r>
-        <w:t xml:space="preserve">Sobre los continentes, las regresiones de las anomalías de temperatura no son significativas, excepto las anomalías positivas cerca de la Península Antártica.</w:t>
+        <w:t xml:space="preserve">Las anomalías de precipitación tropicales asociadas con el 90º cEOF2 son fuertes, con anomalías positivas en el Pacífico central y el Índico occidental, y anomalías negativas en el Pacífico oriental (Fig.</w:t>
+      </w:r>
+      <w:r>
+        <w:t xml:space="preserve">2.16</w:t>
+      </w:r>
+      <w:r>
+        <w:t xml:space="preserve">b.2).</w:t>
+      </w:r>
+      <w:r>
+        <w:t xml:space="preserve"> </w:t>
+      </w:r>
+      <w:r>
+        <w:t xml:space="preserve">Este campo es consistente con el mapa de regresión de la SST (Fig.</w:t>
+      </w:r>
+      <w:r>
+        <w:t xml:space="preserve">2.16</w:t>
+      </w:r>
+      <w:r>
+        <w:t xml:space="preserve">b.1) ya que las anomalías positivas de la SST potencian la convección tropical y las anomalías negativas de la SST la inhiben.</w:t>
       </w:r>
     </w:p>
     <w:p>
@@ -5222,136 +5168,71 @@
         <w:pStyle w:val="BodyText"/>
       </w:pPr>
       <w:r>
-        <w:t xml:space="preserve">Las anomalías de precipitación tropical asociadas con el 90º cEOF2 son fuertes, con anomalías positivas en el Pacífico central y el Índico occidental, y anomalías negativas en el Pacífico oriental (Fig.</w:t>
+        <w:t xml:space="preserve">En los extratrópicos, la fase de 90º del cEOF2 se asocia a condiciones más secas sobre el este de Australia y el océano circundante, que es una señal similar a la asociada al ENSO</w:t>
+      </w:r>
+      <w:r>
+        <w:t xml:space="preserve"> </w:t>
+      </w:r>
+      <w:r>
+        <w:t xml:space="preserve">(Cai et al., 2011)</w:t>
+      </w:r>
+      <w:r>
+        <w:t xml:space="preserve">.</w:t>
+      </w:r>
+      <w:r>
+        <w:t xml:space="preserve"> </w:t>
+      </w:r>
+      <w:r>
+        <w:t xml:space="preserve">Sin embargo, esta es la fase más fuertemente correlacionada con la precipitación en esa zona.</w:t>
+      </w:r>
+      <w:r>
+        <w:t xml:space="preserve"> </w:t>
+      </w:r>
+      <w:r>
+        <w:t xml:space="preserve">La fase de 135º (una intermedia 90º y 180º) está correlacionada más intensa y extensamente con la precipitación sobre Australia y Nueva Zelanda.</w:t>
+      </w:r>
+      <w:r>
+        <w:t xml:space="preserve"> </w:t>
+      </w:r>
+      <w:r>
+        <w:t xml:space="preserve">La influencia del cEOF2 en la precipitación australiana podría estar relacionada más con los impactos directos de las anomalías de la SST en los océanos circundantes que en el patrón de teleconexión representado por el cEOF2.</w:t>
+      </w:r>
+    </w:p>
+    <w:p>
+      <w:pPr>
+        <w:pStyle w:val="BodyText"/>
+      </w:pPr>
+      <w:r>
+        <w:t xml:space="preserve">Sobre Sudamérica, la fase de 90º del cEOF2 está correlacionado positivamente con la precipitación en el sudeste de Sudamérica (SESA) y el centro de Chile, y negativamente negativas en el este de Brasil.</w:t>
+      </w:r>
+      <w:r>
+        <w:t xml:space="preserve"> </w:t>
+      </w:r>
+      <w:r>
+        <w:t xml:space="preserve">Este campo de correlación coincide con la señal de ENSO la precipitación de primavera</w:t>
+      </w:r>
+      <w:r>
+        <w:t xml:space="preserve"> </w:t>
+      </w:r>
+      <w:r>
+        <w:t xml:space="preserve">(e.g. Cai et al., 2020)</w:t>
+      </w:r>
+      <w:r>
+        <w:t xml:space="preserve">.</w:t>
+      </w:r>
+    </w:p>
+    <w:p>
+      <w:pPr>
+        <w:pStyle w:val="BodyText"/>
+      </w:pPr>
+      <w:r>
+        <w:t xml:space="preserve">Los coeficientes de correlación entre las anomalías de precipitación y la fase de 0º del cEOF2 (Fig. </w:t>
       </w:r>
       <w:r>
         <w:t xml:space="preserve">2.16</w:t>
       </w:r>
       <w:r>
-        <w:t xml:space="preserve">b.2).</w:t>
-      </w:r>
-      <w:r>
-        <w:t xml:space="preserve"> </w:t>
-      </w:r>
-      <w:r>
-        <w:t xml:space="preserve">Este campo es consistente con el mapa de regresión de la SST (Fig.</w:t>
-      </w:r>
-      <w:r>
-        <w:t xml:space="preserve">2.16</w:t>
-      </w:r>
-      <w:r>
-        <w:t xml:space="preserve">b.1) ya que las anomalías positivas de la SST potencian la convección tropical y las anomalías negativas de la SST la inhiben.</w:t>
-      </w:r>
-    </w:p>
-    <w:p>
-      <w:pPr>
-        <w:pStyle w:val="BodyText"/>
-      </w:pPr>
-      <w:r>
-        <w:t xml:space="preserve">En los extratropicales, el 90º cEOF2 positivo está relacionado con condiciones más secas sobre el este de Australia y el océano circundante, que es una señal similar a la asociada con ENSO</w:t>
-      </w:r>
-      <w:r>
-        <w:t xml:space="preserve"> </w:t>
-      </w:r>
-      <w:r>
-        <w:t xml:space="preserve">(Cai et al., 2011)</w:t>
-      </w:r>
-      <w:r>
-        <w:t xml:space="preserve">.</w:t>
-      </w:r>
-      <w:r>
-        <w:t xml:space="preserve"> </w:t>
-      </w:r>
-      <w:r>
-        <w:t xml:space="preserve">Sin embargo, el 90º cEOF2 no es la fase más correlacionada con las precipitaciones en esa zona.</w:t>
-      </w:r>
-      <w:r>
-        <w:t xml:space="preserve"> </w:t>
-      </w:r>
-      <w:r>
-        <w:t xml:space="preserve">La componente de la fase 135º (una intermedia entre las positivas de 90º y 180º cEOF2) está asociada con correlaciones temporales más fuertes y extensas con la precipitación sobre Australia y Nueva Zelanda.</w:t>
-      </w:r>
-      <w:r>
-        <w:t xml:space="preserve"> </w:t>
-      </w:r>
-      <w:r>
-        <w:t xml:space="preserve">La influencia del cEOF2 en la precipitación australiana podría estar más relacionada con los impactos directos de las anomalías de la SST en los océanos circundantes que en el patrón de interconexión representado por el cEOF2.</w:t>
-      </w:r>
-    </w:p>
-    <w:p>
-      <w:pPr>
-        <w:pStyle w:val="BodyText"/>
-      </w:pPr>
-      <w:r>
-        <w:t xml:space="preserve">Sobre Sudamérica, el 90º cEOF2 tiene correlaciones positivas con la precipitación en el sudeste de Sudamérica (SESA) y el centro de Chile, y correlaciones negativas en el este de Brasil.</w:t>
-      </w:r>
-      <w:r>
-        <w:t xml:space="preserve"> </w:t>
-      </w:r>
-      <w:r>
-        <w:t xml:space="preserve">Este campo de correlación coincide con la firma de precipitación primaveral de ENSO</w:t>
-      </w:r>
-      <w:r>
-        <w:t xml:space="preserve"> </w:t>
-      </w:r>
-      <w:r>
-        <w:t xml:space="preserve">(e.g. Cai et al., 2020)</w:t>
-      </w:r>
-      <w:r>
-        <w:t xml:space="preserve"> </w:t>
-      </w:r>
-      <w:r>
-        <w:t xml:space="preserve">y también es similar a las anomalías de precipitación asociadas con el A-SAM</w:t>
-      </w:r>
-      <w:r>
-        <w:t xml:space="preserve"> </w:t>
-      </w:r>
-      <w:r>
-        <w:t xml:space="preserve">(Campitelli et al., 2022)</w:t>
-      </w:r>
-      <w:r>
-        <w:t xml:space="preserve">.</w:t>
-      </w:r>
-      <w:r>
-        <w:t xml:space="preserve"> </w:t>
-      </w:r>
-      <w:r>
-        <w:t xml:space="preserve">Este resultado no es sorprendente teniendo en cuenta la estrecha relación del 90º cEOF2 tanto con el ONI como con el índice A-SAM, demostrada anteriormente.</w:t>
-      </w:r>
-      <w:r>
-        <w:t xml:space="preserve"> </w:t>
-      </w:r>
-      <w:r>
-        <w:t xml:space="preserve">Además, consolida la identificación del cEOF2 con el patrón PSA.</w:t>
-      </w:r>
-      <w:r>
-        <w:t xml:space="preserve"> </w:t>
-      </w:r>
-      <w:r>
-        <w:t xml:space="preserve">Semejante a la relación entre ONI y la fase de cEOF2 (Fig.</w:t>
-      </w:r>
-      <w:r>
-        <w:t xml:space="preserve"> </w:t>
-      </w:r>
-      <w:r>
-        <w:t xml:space="preserve">2.13</w:t>
-      </w:r>
-      <w:r>
-        <w:t xml:space="preserve">), existe una dependencia de fase de cEOF2 de las anomalías de precipitación en SESA (no mostrado).</w:t>
-      </w:r>
-    </w:p>
-    <w:p>
-      <w:pPr>
-        <w:pStyle w:val="BodyText"/>
-      </w:pPr>
-      <w:r>
-        <w:t xml:space="preserve">Los coeficientes de correlación entre las anomalías de precipitación y el 0º cEOF2 (Fig. </w:t>
-      </w:r>
-      <w:r>
-        <w:t xml:space="preserve">2.16</w:t>
-      </w:r>
-      <w:r>
-        <w:t xml:space="preserve">d.2) son más débiles que para 90º cEOF2.</w:t>
+        <w:t xml:space="preserve">d.2) son más débiles que para la fase de 90º.</w:t>
       </w:r>
       <w:r>
         <w:t xml:space="preserve"> </w:t>
@@ -12486,6 +12367,95 @@
         <w:pStyle w:val="BodyText"/>
       </w:pPr>
       <w:r>
+        <w:t xml:space="preserve">Esta falta de relación fuerte entre el cEOF1 y la SST, la temperatura y la precipitación podría ser sorprendente teniendo en cuenta la correlación entre el cEOF1 y la SAM (Fig.</w:t>
+      </w:r>
+      <w:r>
+        <w:t xml:space="preserve"> </w:t>
+      </w:r>
+      <w:r>
+        <w:t xml:space="preserve">4.1</w:t>
+      </w:r>
+      <w:r>
+        <w:t xml:space="preserve"> </w:t>
+      </w:r>
+      <w:r>
+        <w:t xml:space="preserve">columna 1) y la correlación entre la SAM y la SST del Pacífico Central, la temperatura al este y oeste de la Península Antártica, y con la precipitación en el oeste de Australia</w:t>
+      </w:r>
+      <w:r>
+        <w:t xml:space="preserve"> </w:t>
+      </w:r>
+      <w:r>
+        <w:t xml:space="preserve">(Fogt and Marshall, 2020)</w:t>
+      </w:r>
+      <w:r>
+        <w:t xml:space="preserve">.</w:t>
+      </w:r>
+      <w:r>
+        <w:t xml:space="preserve"> </w:t>
+      </w:r>
+      <w:r>
+        <w:t xml:space="preserve">Esto se debe principalmente a dos razones.</w:t>
+      </w:r>
+      <w:r>
+        <w:t xml:space="preserve"> </w:t>
+      </w:r>
+      <w:r>
+        <w:t xml:space="preserve">En primer lugar, la correlación entre cEOF1 y la SAM en la troposfera es modesta, con menos del 50% de varianza compartida (Fig.</w:t>
+      </w:r>
+      <w:r>
+        <w:t xml:space="preserve"> </w:t>
+      </w:r>
+      <w:r>
+        <w:t xml:space="preserve">4.1</w:t>
+      </w:r>
+      <w:r>
+        <w:t xml:space="preserve"> </w:t>
+      </w:r>
+      <w:r>
+        <w:t xml:space="preserve">columna 1), por lo que no se espera que estos índices sean equivalentes.</w:t>
+      </w:r>
+      <w:r>
+        <w:t xml:space="preserve"> </w:t>
+      </w:r>
+      <w:r>
+        <w:t xml:space="preserve">En segundo lugar,</w:t>
+      </w:r>
+      <w:r>
+        <w:t xml:space="preserve"> </w:t>
+      </w:r>
+      <w:r>
+        <w:t xml:space="preserve">Campitelli et al. (2022)</w:t>
+      </w:r>
+      <w:r>
+        <w:t xml:space="preserve"> </w:t>
+      </w:r>
+      <w:r>
+        <w:t xml:space="preserve">demostró que la fuerte relación entre la SAM y las SST del Pacífico y las anomalías de temperatura alrededor de la Península Antártica se debe principalmente a la parte asimétrica de la SAM.</w:t>
+      </w:r>
+      <w:r>
+        <w:t xml:space="preserve"> </w:t>
+      </w:r>
+      <w:r>
+        <w:t xml:space="preserve">Mientras tanto, el cEOF1 está significativamente correlacionado sólo con la parte simétrica de la SAM (Fig.</w:t>
+      </w:r>
+      <w:r>
+        <w:t xml:space="preserve"> </w:t>
+      </w:r>
+      <w:r>
+        <w:t xml:space="preserve">4.1</w:t>
+      </w:r>
+      <w:r>
+        <w:t xml:space="preserve"> </w:t>
+      </w:r>
+      <w:r>
+        <w:t xml:space="preserve">columna 1), que por sí misma no está significativamente correlacionada con las temperaturas superficiales en esa zona.</w:t>
+      </w:r>
+    </w:p>
+    <w:p>
+      <w:pPr>
+        <w:pStyle w:val="BodyText"/>
+      </w:pPr>
+      <w:r>
         <w:t xml:space="preserve">En el caso de 90º cEOF2, su correlación con la SAM para la troposfera está asociada a la variabilidad asimétrica de la SAM.</w:t>
       </w:r>
       <w:r>
@@ -13112,7 +13082,7 @@
                 <w:szCs w:val="22"/>
                 <w:color w:val="000000"/>
               </w:rPr>
-              <w:t xml:space="preserve">0.22 (CI: -0.1 -- 0.5)</w:t>
+              <w:t xml:space="preserve">0.21 (CI: -0.1 -- 0.49)</w:t>
             </w:r>
           </w:p>
         </w:tc>
@@ -13250,7 +13220,7 @@
                 <w:szCs w:val="22"/>
                 <w:color w:val="000000"/>
               </w:rPr>
-              <w:t xml:space="preserve">-0.17 (CI: -0.46 -- 0.14)</w:t>
+              <w:t xml:space="preserve">-0.17 (CI: -0.45 -- 0.14)</w:t>
             </w:r>
           </w:p>
         </w:tc>
@@ -13432,7 +13402,7 @@
                 <w:szCs w:val="22"/>
                 <w:color w:val="000000"/>
               </w:rPr>
-              <w:t xml:space="preserve">0.72 (CI: 0.52 -- 0.84)</w:t>
+              <w:t xml:space="preserve">0.72 (CI: 0.53 -- 0.84)</w:t>
             </w:r>
           </w:p>
         </w:tc>
@@ -13476,7 +13446,7 @@
                 <w:szCs w:val="22"/>
                 <w:color w:val="000000"/>
               </w:rPr>
-              <w:t xml:space="preserve">0.5 (CI: 0.22 -- 0.7)</w:t>
+              <w:t xml:space="preserve">0.49 (CI: 0.22 -- 0.69)</w:t>
             </w:r>
           </w:p>
         </w:tc>
@@ -13614,7 +13584,7 @@
                 <w:szCs w:val="22"/>
                 <w:color w:val="000000"/>
               </w:rPr>
-              <w:t xml:space="preserve">0.2 (CI: -0.12 -- 0.47)</w:t>
+              <w:t xml:space="preserve">0.19 (CI: -0.12 -- 0.47)</w:t>
             </w:r>
           </w:p>
         </w:tc>
@@ -13796,7 +13766,7 @@
                 <w:szCs w:val="22"/>
                 <w:color w:val="000000"/>
               </w:rPr>
-              <w:t xml:space="preserve">0.71 (CI: 0.52 -- 0.84)</w:t>
+              <w:t xml:space="preserve">0.72 (CI: 0.52 -- 0.84)</w:t>
             </w:r>
           </w:p>
         </w:tc>
@@ -13978,7 +13948,7 @@
                 <w:szCs w:val="22"/>
                 <w:color w:val="000000"/>
               </w:rPr>
-              <w:t xml:space="preserve">0.16 (CI: -0.16 -- 0.44)</w:t>
+              <w:t xml:space="preserve">0.15 (CI: -0.16 -- 0.44)</w:t>
             </w:r>
           </w:p>
         </w:tc>
@@ -14204,7 +14174,7 @@
                 <w:szCs w:val="22"/>
                 <w:color w:val="000000"/>
               </w:rPr>
-              <w:t xml:space="preserve">0.3 (CI: -0.01 -- 0.55)</w:t>
+              <w:t xml:space="preserve">0.3 (CI: -0.01 -- 0.56)</w:t>
             </w:r>
           </w:p>
         </w:tc>

</xml_diff>

<commit_message>
Termina todos los papers
</commit_message>
<xml_diff>
--- a/docs/thesis.docx
+++ b/docs/thesis.docx
@@ -3157,7 +3157,7 @@
         <w:t xml:space="preserve"> </w:t>
       </w:r>
       <w:r>
-        <w:t xml:space="preserve">Áreas con puntos marcan regiones donde el p-valor de la diferencia entre el signo positivo y el negativo es menor que 0.01 ajustado por FDR.</w:t>
+        <w:t xml:space="preserve">Áreas con puntos marcan regiones donde el p-valor es menor que 0.01 ajustado por FDR.</w:t>
       </w:r>
     </w:p>
     <w:p>
@@ -3540,7 +3540,7 @@
         <w:t xml:space="preserve"> </w:t>
       </w:r>
       <w:r>
-        <w:t xml:space="preserve">4.3</w:t>
+        <w:t xml:space="preserve">4.2</w:t>
       </w:r>
       <w:r>
         <w:t xml:space="preserve">.</w:t>
@@ -3861,7 +3861,7 @@
         <w:t xml:space="preserve"> </w:t>
       </w:r>
       <w:r>
-        <w:t xml:space="preserve">Áreas con puntos marcan regiones donde el p-valor de la diferencia entre el signo positivo y el negativo es menor que 0.01 ajustado por FDR.</w:t>
+        <w:t xml:space="preserve">Áreas con puntos marcan regiones donde el p-valor es menor que 0.01 ajustado por FDR.</w:t>
       </w:r>
     </w:p>
     <w:p>
@@ -4181,7 +4181,7 @@
         <w:t xml:space="preserve"> </w:t>
       </w:r>
       <w:r>
-        <w:t xml:space="preserve">Áreas con puntos marcan regiones donde el p-valor de la diferencia entre el signo positivo y el negativo es menor que 0.01 ajustado por FDR.</w:t>
+        <w:t xml:space="preserve">Áreas con puntos marcan regiones donde el p-valor es menor que 0.01 ajustado por FDR.</w:t>
       </w:r>
     </w:p>
     <w:p>
@@ -4329,7 +4329,7 @@
         <w:t xml:space="preserve"> </w:t>
       </w:r>
       <w:r>
-        <w:t xml:space="preserve">Sin embargo, la correlación parcial es de 0.32 (p-valor = 0.045), indicando que el DMI explica poca varianza de la fase de 90º del cEOF2 por sí mismo.</w:t>
+        <w:t xml:space="preserve">Sin embargo, la correlación parcial es de 0.32 (p-valor = 0.046), indicando que el DMI explica poca varianza de la fase de 90º del cEOF2 por sí mismo.</w:t>
       </w:r>
       <w:r>
         <w:t xml:space="preserve"> </w:t>
@@ -5106,7 +5106,7 @@
         <w:t xml:space="preserve"> </w:t>
       </w:r>
       <w:r>
-        <w:t xml:space="preserve">Áreas con puntos marcan regiones donde el p-valor de la diferencia entre el signo positivo y el negativo es menor que 0.01 ajustado por FDR.</w:t>
+        <w:t xml:space="preserve">Áreas con puntos marcan regiones donde el p-valor es menor que 0.01 ajustado por FDR.</w:t>
       </w:r>
     </w:p>
     <w:p>
@@ -6740,7 +6740,7 @@
         <w:t xml:space="preserve"> </w:t>
       </w:r>
       <w:r>
-        <w:t xml:space="preserve">Áreas con puntos marcan regiones donde el p-valor de la diferencia entre el signo positivo y el negativo es menor que 0.01 ajustado por FDR, donde para estaciones distintas a SON, marca el p-valor de la diferencia respecto a SON.</w:t>
+        <w:t xml:space="preserve">Áreas con puntos marcan regiones donde el p-valor es menor que 0.01 ajustado por FDR, donde para estaciones distintas a SON, marca el p-valor de la diferencia respecto a SON.</w:t>
       </w:r>
     </w:p>
     <w:p>
@@ -11251,7 +11251,7 @@
         <w:t xml:space="preserve"> </w:t>
       </w:r>
       <w:r>
-        <w:t xml:space="preserve">Áreas con puntos marcan regiones donde el p-valor de la diferencia entre el signo positivo y el negativo es menor que 0.01 ajustado por FDR.</w:t>
+        <w:t xml:space="preserve">Áreas con puntos marcan regiones donde el p-valor es menor que 0.01 ajustado por FDR.</w:t>
       </w:r>
       <w:r>
         <w:t xml:space="preserve"> </w:t>
@@ -11573,7 +11573,7 @@
         <w:t xml:space="preserve"> </w:t>
       </w:r>
       <w:r>
-        <w:t xml:space="preserve">Áreas con puntos marcan regiones donde el p-valor de la diferencia entre el signo positivo y el negativo es menor que 0.01 ajustado por FDR.</w:t>
+        <w:t xml:space="preserve">Áreas con puntos marcan regiones donde el p-valor es menor que 0.01 ajustado por FDR.</w:t>
       </w:r>
       <w:r>
         <w:t xml:space="preserve"> </w:t>
@@ -11788,7 +11788,7 @@
         <w:t xml:space="preserve"> </w:t>
       </w:r>
       <w:r>
-        <w:t xml:space="preserve">Áreas con puntos marcan regiones donde el p-valor de la diferencia entre el signo positivo y el negativo es menor que 0.01 ajustado por FDR.</w:t>
+        <w:t xml:space="preserve">Áreas con puntos marcan regiones donde el p-valor es menor que 0.01 ajustado por FDR.</w:t>
       </w:r>
     </w:p>
     <w:p>
@@ -12257,7 +12257,7 @@
     </w:p>
     <w:bookmarkEnd w:id="188"/>
     <w:bookmarkEnd w:id="189"/>
-    <w:bookmarkStart w:id="203" w:name="relación-con-otros-patrones"/>
+    <w:bookmarkStart w:id="202" w:name="relación-con-otros-patrones"/>
     <w:p>
       <w:pPr>
         <w:pStyle w:val="Heading1"/>
@@ -12275,29 +12275,7 @@
         <w:t xml:space="preserve">Relación con otros patrones</w:t>
       </w:r>
     </w:p>
-    <w:p>
-      <w:pPr>
-        <w:pStyle w:val="FirstParagraph"/>
-      </w:pPr>
-      <w:r>
-        <w:t xml:space="preserve">Acá seguiría parte</w:t>
-      </w:r>
-      <w:r>
-        <w:t xml:space="preserve"> </w:t>
-      </w:r>
-      <w:hyperlink r:id="rId26">
-        <w:r>
-          <w:rPr>
-            <w:rStyle w:val="Hyperlink"/>
-          </w:rPr>
-          <w:t xml:space="preserve">del paper de cEOF</w:t>
-        </w:r>
-      </w:hyperlink>
-      <w:r>
-        <w:t xml:space="preserve">.</w:t>
-      </w:r>
-    </w:p>
-    <w:bookmarkStart w:id="190" w:name="datos-y-métodos-2"/>
+    <w:bookmarkStart w:id="194" w:name="sam"/>
     <w:p>
       <w:pPr>
         <w:pStyle w:val="Heading2"/>
@@ -12312,26 +12290,38 @@
         <w:tab/>
       </w:r>
       <w:r>
-        <w:t xml:space="preserve">Datos y métodos</w:t>
-      </w:r>
-    </w:p>
-    <w:bookmarkEnd w:id="190"/>
-    <w:bookmarkStart w:id="195" w:name="sam"/>
-    <w:p>
-      <w:pPr>
-        <w:pStyle w:val="Heading2"/>
-      </w:pPr>
-      <w:r>
-        <w:rPr>
-          <w:rStyle w:val="SectionNumber"/>
-        </w:rPr>
-        <w:t xml:space="preserve">4.2</w:t>
-      </w:r>
-      <w:r>
-        <w:tab/>
-      </w:r>
-      <w:r>
         <w:t xml:space="preserve">SAM</w:t>
+      </w:r>
+    </w:p>
+    <w:p>
+      <w:pPr>
+        <w:pStyle w:val="FirstParagraph"/>
+      </w:pPr>
+      <w:r>
+        <w:t xml:space="preserve">(ref:sam-eof-vertical-cap) Coefficiente de determinación (</w:t>
+      </w:r>
+      <m:oMath>
+        <m:sSup>
+          <m:e>
+            <m:r>
+              <m:t>r</m:t>
+            </m:r>
+          </m:e>
+          <m:sup>
+            <m:r>
+              <m:t>2</m:t>
+            </m:r>
+          </m:sup>
+        </m:sSup>
+      </m:oMath>
+      <w:r>
+        <w:t xml:space="preserve">) entre la fase de 0º (fila a) y 90º (fila b) de los cEOFs con el SAM, A-SAM y S-SAM para cada nivel durante el período 1979 – 2022.</w:t>
+      </w:r>
+      <w:r>
+        <w:t xml:space="preserve"> </w:t>
+      </w:r>
+      <w:r>
+        <w:t xml:space="preserve">Las líneas gruesas representan valores con p-valor menor a 0.01 ajustado por FDR.</w:t>
       </w:r>
     </w:p>
     <w:p>
@@ -12343,18 +12333,18 @@
           <wp:inline>
             <wp:extent cx="3041583" cy="3696101"/>
             <wp:effectExtent b="0" l="0" r="0" t="0"/>
-            <wp:docPr descr="Figure 4.1: Coefficient of determination (r^2) between each component of cEOFs and the SAM, Asymmetric SAM (A-SAM) and Symmetric SAM (S-SAM) indices computed at each level for the 1979 – 2019 period. Thick lines represent estimates with p-value &lt; 0.01 corrected for False Detection Rate (Benjamini and Hochberg, 1995)." title="" id="192" name="Picture"/>
+            <wp:docPr descr="Figure 4.1: (ref:sam-eof-vertical-cap)" title="" id="191" name="Picture"/>
             <a:graphic>
               <a:graphicData uri="http://schemas.openxmlformats.org/drawingml/2006/picture">
                 <pic:pic>
                   <pic:nvPicPr>
-                    <pic:cNvPr descr="figures/40-sam-ceof/sam-eof-vertical-1.png" id="193" name="Picture"/>
+                    <pic:cNvPr descr="figures/40-sam-ceof/sam-eof-vertical-1.png" id="192" name="Picture"/>
                     <pic:cNvPicPr>
                       <a:picLocks noChangeArrowheads="1" noChangeAspect="1"/>
                     </pic:cNvPicPr>
                   </pic:nvPicPr>
                   <pic:blipFill>
-                    <a:blip r:embed="rId191"/>
+                    <a:blip r:embed="rId190"/>
                     <a:stretch>
                       <a:fillRect/>
                     </a:stretch>
@@ -12385,267 +12375,208 @@
       <w:pPr>
         <w:pStyle w:val="ImageCaption"/>
       </w:pPr>
-      <w:bookmarkStart w:id="194" w:name="fig:sam-eof-vertical"/>
-      <w:bookmarkEnd w:id="194"/>
-      <w:r>
-        <w:t xml:space="preserve">Figure 4.1: Coefficient of determination (</w:t>
-      </w:r>
-      <m:oMath>
-        <m:sSup>
-          <m:e>
-            <m:r>
-              <m:t>r</m:t>
-            </m:r>
-          </m:e>
-          <m:sup>
-            <m:r>
-              <m:t>2</m:t>
-            </m:r>
-          </m:sup>
-        </m:sSup>
-      </m:oMath>
-      <w:r>
-        <w:t xml:space="preserve">) between each component of cEOFs and the SAM, Asymmetric SAM (A-SAM) and Symmetric SAM (S-SAM) indices computed at each level for the 1979 – 2019 period. Thick lines represent estimates with p-value &lt; 0.01 corrected for False Detection Rate</w:t>
-      </w:r>
-      <w:r>
-        <w:t xml:space="preserve"> </w:t>
-      </w:r>
-      <w:r>
-        <w:t xml:space="preserve">(Benjamini and Hochberg, 1995)</w:t>
+      <w:bookmarkStart w:id="193" w:name="fig:sam-eof-vertical"/>
+      <w:bookmarkEnd w:id="193"/>
+      <w:r>
+        <w:t xml:space="preserve">Figure 4.1: (ref:sam-eof-vertical-cap)</w:t>
+      </w:r>
+    </w:p>
+    <w:p>
+      <w:pPr>
+        <w:pStyle w:val="BodyText"/>
+      </w:pPr>
+      <w:r>
+        <w:t xml:space="preserve">Ahora exploramos la relación entre SAM y los cEOFs, motivados por el parecido entre los mapas de regresión de los cEOFs y los patrones asociados al SAM.</w:t>
+      </w:r>
+      <w:r>
+        <w:t xml:space="preserve"> </w:t>
+      </w:r>
+      <w:r>
+        <w:t xml:space="preserve">Calculamos el coeficiente de determinación entre las series temporales de los cEOFs y los tres índices SAM (SAM, A-SAM y S-SAM) definidos en cada nivel vertical (Fig. </w:t>
+      </w:r>
+      <w:r>
+        <w:t xml:space="preserve">4.1</w:t>
+      </w:r>
+      <w:r>
+        <w:t xml:space="preserve">).</w:t>
+      </w:r>
+      <w:r>
+        <w:t xml:space="preserve"> </w:t>
+      </w:r>
+      <w:r>
+        <w:t xml:space="preserve">El índice SAM está correlacionado de forma estadísticamente significativa con la fase de 0º del cEOF1 en todos los niveles, y con la fase de 90º del cEOF1 y la fase de 90º del cEOF2 en la tropósfera.</w:t>
+      </w:r>
+      <w:r>
+        <w:t xml:space="preserve"> </w:t>
+      </w:r>
+      <w:r>
+        <w:t xml:space="preserve">Por otro lado, las correlaciones entre SAM y la fase de 0º del cEOF2 son prácticamente nulas.</w:t>
+      </w:r>
+    </w:p>
+    <w:p>
+      <w:pPr>
+        <w:pStyle w:val="BodyText"/>
+      </w:pPr>
+      <w:r>
+        <w:t xml:space="preserve">En la tropósfera la correlación de ambas fases del cEOF1 y el SAM es igual a su correlación con el S-SAM, y su correlación con el A-SAM es mucho más baja y no significativa.</w:t>
+      </w:r>
+      <w:r>
+        <w:t xml:space="preserve"> </w:t>
+      </w:r>
+      <w:r>
+        <w:t xml:space="preserve">Esto indica que la relación entre el SAM y el cEOF1 en la tropósfera se explica en su totalidad por la componente zonalmente simétrica del SAM.</w:t>
+      </w:r>
+      <w:r>
+        <w:t xml:space="preserve"> </w:t>
+      </w:r>
+      <w:r>
+        <w:t xml:space="preserve">En la estratosfera, la fase de 0º del cEOF1 está correlacionada tanto con la A-SAM como con la S-SAM, mientras que la fase de 90º está altamente correlacionada sólo con la A-SAM.</w:t>
+      </w:r>
+      <w:r>
+        <w:t xml:space="preserve"> </w:t>
+      </w:r>
+      <w:r>
+        <w:t xml:space="preserve">Estas correlaciones son consistentes con los mapas de regresión de la altura geopotencial en la Figura</w:t>
+      </w:r>
+      <w:r>
+        <w:t xml:space="preserve"> </w:t>
+      </w:r>
+      <w:r>
+        <w:t xml:space="preserve">2.5</w:t>
+      </w:r>
+      <w:r>
+        <w:t xml:space="preserve"> </w:t>
+      </w:r>
+      <w:r>
+        <w:t xml:space="preserve">y su comparación con los obtenidos para SAM, A-SAM y S-SAM (Fig.</w:t>
+      </w:r>
+      <w:r>
+        <w:t xml:space="preserve"> </w:t>
+      </w:r>
+      <w:r>
+        <w:t xml:space="preserve">3.13</w:t>
+      </w:r>
+      <w:r>
+        <w:t xml:space="preserve">).</w:t>
+      </w:r>
+    </w:p>
+    <w:p>
+      <w:pPr>
+        <w:pStyle w:val="BodyText"/>
+      </w:pPr>
+      <w:r>
+        <w:t xml:space="preserve">Esta falta de relación fuerte entre el cEOF1 y la SST, la temperatura y la precipitación podría ser sorprendente teniendo en cuenta la correlación entre el cEOF1 y la SAM (Fig.</w:t>
+      </w:r>
+      <w:r>
+        <w:t xml:space="preserve"> </w:t>
+      </w:r>
+      <w:r>
+        <w:t xml:space="preserve">4.1</w:t>
+      </w:r>
+      <w:r>
+        <w:t xml:space="preserve"> </w:t>
+      </w:r>
+      <w:r>
+        <w:t xml:space="preserve">columna 1) y la correlación entre la SAM y la SST del Pacífico Central, la temperatura al este y oeste de la Península Antártica, y con la precipitación en el oeste de Australia</w:t>
+      </w:r>
+      <w:r>
+        <w:t xml:space="preserve"> </w:t>
+      </w:r>
+      <w:r>
+        <w:t xml:space="preserve">(Fogt and Marshall, 2020)</w:t>
       </w:r>
       <w:r>
         <w:t xml:space="preserve">.</w:t>
       </w:r>
+      <w:r>
+        <w:t xml:space="preserve"> </w:t>
+      </w:r>
+      <w:r>
+        <w:t xml:space="preserve">Esto se debe principalmente a dos razones.</w:t>
+      </w:r>
+      <w:r>
+        <w:t xml:space="preserve"> </w:t>
+      </w:r>
+      <w:r>
+        <w:t xml:space="preserve">En primer lugar, la correlación entre cEOF1 y la SAM en la troposfera es modesta, con menos del 50% de varianza compartida (Fig.</w:t>
+      </w:r>
+      <w:r>
+        <w:t xml:space="preserve"> </w:t>
+      </w:r>
+      <w:r>
+        <w:t xml:space="preserve">4.1</w:t>
+      </w:r>
+      <w:r>
+        <w:t xml:space="preserve"> </w:t>
+      </w:r>
+      <w:r>
+        <w:t xml:space="preserve">columna 1), por lo que no se espera que estos índices sean equivalentes.</w:t>
+      </w:r>
+      <w:r>
+        <w:t xml:space="preserve"> </w:t>
+      </w:r>
+      <w:r>
+        <w:t xml:space="preserve">En segundo lugar,</w:t>
+      </w:r>
+      <w:r>
+        <w:t xml:space="preserve"> </w:t>
+      </w:r>
+      <w:r>
+        <w:t xml:space="preserve">Campitelli et al. (2022)</w:t>
+      </w:r>
+      <w:r>
+        <w:t xml:space="preserve"> </w:t>
+      </w:r>
+      <w:r>
+        <w:t xml:space="preserve">demostró que la fuerte relación entre la SAM y las SST del Pacífico y las anomalías de temperatura alrededor de la Península Antártica se debe principalmente a la parte asimétrica de la SAM.</w:t>
+      </w:r>
+      <w:r>
+        <w:t xml:space="preserve"> </w:t>
+      </w:r>
+      <w:r>
+        <w:t xml:space="preserve">Mientras tanto, el cEOF1 está significativamente correlacionado sólo con la parte simétrica de la SAM (Fig.</w:t>
+      </w:r>
+      <w:r>
+        <w:t xml:space="preserve"> </w:t>
+      </w:r>
+      <w:r>
+        <w:t xml:space="preserve">4.1</w:t>
+      </w:r>
+      <w:r>
+        <w:t xml:space="preserve"> </w:t>
+      </w:r>
+      <w:r>
+        <w:t xml:space="preserve">columna 1), que por sí misma no está significativamente correlacionada con las temperaturas superficiales en esa zona.</w:t>
+      </w:r>
     </w:p>
     <w:p>
       <w:pPr>
         <w:pStyle w:val="BodyText"/>
       </w:pPr>
       <w:r>
-        <w:t xml:space="preserve">Ahora exploramos la relación entre SAM y los cEOFs motivados por el parecido entre los mapas de regresión de los cEOFs y los patrones de SAM mostrados en la Sección</w:t>
-      </w:r>
-      <w:r>
-        <w:t xml:space="preserve"> </w:t>
-      </w:r>
-      <w:r>
-        <w:t xml:space="preserve">3.2.2</w:t>
-      </w:r>
-      <w:r>
-        <w:t xml:space="preserve">.</w:t>
-      </w:r>
-      <w:r>
-        <w:t xml:space="preserve"> </w:t>
-      </w:r>
-      <w:r>
-        <w:t xml:space="preserve">Calculamos el coeficiente de determinación entre las series temporales de los cEOFs y los tres índices SAM (SAM, A-SAM y S-SAM) definidos por</w:t>
-      </w:r>
-      <w:r>
-        <w:t xml:space="preserve"> </w:t>
-      </w:r>
-      <w:r>
-        <w:t xml:space="preserve">Campitelli et al. (2022)</w:t>
-      </w:r>
-      <w:r>
-        <w:t xml:space="preserve"> </w:t>
-      </w:r>
-      <w:r>
-        <w:t xml:space="preserve">en cada nivel vertical (Fig. </w:t>
-      </w:r>
-      <w:r>
-        <w:t xml:space="preserve">4.1</w:t>
-      </w:r>
-      <w:r>
-        <w:t xml:space="preserve">).</w:t>
-      </w:r>
-      <w:r>
-        <w:t xml:space="preserve"> </w:t>
-      </w:r>
-      <w:r>
-        <w:t xml:space="preserve">El índice SAM está correlacionado de forma estadísticamente significativa con el 0º cEOF1 en todos los niveles, y con los 90º cEOF1 y 90º cEOF2 en la troposfera.</w:t>
-      </w:r>
-      <w:r>
-        <w:t xml:space="preserve"> </w:t>
-      </w:r>
-      <w:r>
-        <w:t xml:space="preserve">Por otro lado, las correlaciones entre SAM y el 0º cEOF2 no son significativas.</w:t>
-      </w:r>
-    </w:p>
-    <w:p>
-      <w:pPr>
-        <w:pStyle w:val="BodyText"/>
-      </w:pPr>
-      <w:r>
-        <w:t xml:space="preserve">La relación entre la SAM y el cEOF1 en la troposfera se explica en su totalidad por el componente zonalmente simétrico de la SAM, como muestran la alta correlación con la S-SAM por debajo de 100 hPa y las correlaciones bajas y estadísticamente no significativas entre la A-SAM y el 0º o el 90º cEOF1.</w:t>
-      </w:r>
-      <w:r>
-        <w:t xml:space="preserve"> </w:t>
-      </w:r>
-      <w:r>
-        <w:t xml:space="preserve">En la estratosfera, la CEOF1 de 0º está correlacionada tanto con la A-SAM como con la S-SAM, mientras que la CEOF1 de 90º está altamente correlacionada sólo con la A-SAM.</w:t>
-      </w:r>
-      <w:r>
-        <w:t xml:space="preserve"> </w:t>
-      </w:r>
-      <w:r>
-        <w:t xml:space="preserve">Estas correlaciones son consistentes con los mapas de regresión de la altura geopotencial en la Figura</w:t>
-      </w:r>
-      <w:r>
-        <w:t xml:space="preserve"> </w:t>
-      </w:r>
-      <w:r>
-        <w:t xml:space="preserve">2.5</w:t>
-      </w:r>
-      <w:r>
-        <w:t xml:space="preserve"> </w:t>
-      </w:r>
-      <w:r>
-        <w:t xml:space="preserve">y su comparación con los obtenidos para SAM, A-SAM y S-SAM por</w:t>
-      </w:r>
-      <w:r>
-        <w:t xml:space="preserve"> </w:t>
-      </w:r>
-      <w:r>
-        <w:t xml:space="preserve">Campitelli et al. (2022)</w:t>
-      </w:r>
-      <w:r>
-        <w:t xml:space="preserve">.</w:t>
-      </w:r>
-    </w:p>
-    <w:p>
-      <w:pPr>
-        <w:pStyle w:val="BodyText"/>
-      </w:pPr>
-      <w:r>
-        <w:t xml:space="preserve">Esta falta de relación fuerte entre el cEOF1 y la SST, la temperatura y la precipitación podría ser sorprendente teniendo en cuenta la correlación entre el cEOF1 y la SAM (Fig.</w:t>
-      </w:r>
-      <w:r>
-        <w:t xml:space="preserve"> </w:t>
-      </w:r>
-      <w:r>
-        <w:t xml:space="preserve">4.1</w:t>
-      </w:r>
-      <w:r>
-        <w:t xml:space="preserve"> </w:t>
-      </w:r>
-      <w:r>
-        <w:t xml:space="preserve">columna 1) y la correlación entre la SAM y la SST del Pacífico Central, la temperatura al este y oeste de la Península Antártica, y con la precipitación en el oeste de Australia</w:t>
-      </w:r>
-      <w:r>
-        <w:t xml:space="preserve"> </w:t>
-      </w:r>
-      <w:r>
-        <w:t xml:space="preserve">(Fogt and Marshall, 2020)</w:t>
-      </w:r>
-      <w:r>
-        <w:t xml:space="preserve">.</w:t>
-      </w:r>
-      <w:r>
-        <w:t xml:space="preserve"> </w:t>
-      </w:r>
-      <w:r>
-        <w:t xml:space="preserve">Esto se debe principalmente a dos razones.</w:t>
-      </w:r>
-      <w:r>
-        <w:t xml:space="preserve"> </w:t>
-      </w:r>
-      <w:r>
-        <w:t xml:space="preserve">En primer lugar, la correlación entre cEOF1 y la SAM en la troposfera es modesta, con menos del 50% de varianza compartida (Fig.</w:t>
-      </w:r>
-      <w:r>
-        <w:t xml:space="preserve"> </w:t>
-      </w:r>
-      <w:r>
-        <w:t xml:space="preserve">4.1</w:t>
-      </w:r>
-      <w:r>
-        <w:t xml:space="preserve"> </w:t>
-      </w:r>
-      <w:r>
-        <w:t xml:space="preserve">columna 1), por lo que no se espera que estos índices sean equivalentes.</w:t>
-      </w:r>
-      <w:r>
-        <w:t xml:space="preserve"> </w:t>
-      </w:r>
-      <w:r>
-        <w:t xml:space="preserve">En segundo lugar,</w:t>
-      </w:r>
-      <w:r>
-        <w:t xml:space="preserve"> </w:t>
-      </w:r>
-      <w:r>
-        <w:t xml:space="preserve">Campitelli et al. (2022)</w:t>
-      </w:r>
-      <w:r>
-        <w:t xml:space="preserve"> </w:t>
-      </w:r>
-      <w:r>
-        <w:t xml:space="preserve">demostró que la fuerte relación entre la SAM y las SST del Pacífico y las anomalías de temperatura alrededor de la Península Antártica se debe principalmente a la parte asimétrica de la SAM.</w:t>
-      </w:r>
-      <w:r>
-        <w:t xml:space="preserve"> </w:t>
-      </w:r>
-      <w:r>
-        <w:t xml:space="preserve">Mientras tanto, el cEOF1 está significativamente correlacionado sólo con la parte simétrica de la SAM (Fig.</w:t>
-      </w:r>
-      <w:r>
-        <w:t xml:space="preserve"> </w:t>
-      </w:r>
-      <w:r>
-        <w:t xml:space="preserve">4.1</w:t>
-      </w:r>
-      <w:r>
-        <w:t xml:space="preserve"> </w:t>
-      </w:r>
-      <w:r>
-        <w:t xml:space="preserve">columna 1), que por sí misma no está significativamente correlacionada con las temperaturas superficiales en esa zona.</w:t>
-      </w:r>
-    </w:p>
-    <w:p>
-      <w:pPr>
-        <w:pStyle w:val="BodyText"/>
-      </w:pPr>
-      <w:r>
-        <w:t xml:space="preserve">En el caso de 90º cEOF2, su correlación con la SAM para la troposfera está asociada a la variabilidad asimétrica de la SAM.</w:t>
-      </w:r>
-      <w:r>
-        <w:t xml:space="preserve"> </w:t>
-      </w:r>
-      <w:r>
-        <w:t xml:space="preserve">De hecho, el 90º cEOF2 comparte hasta 78% varianza con el A-SAM y sólo 14% como máximo con el S-SAM (Figura</w:t>
-      </w:r>
-      <w:r>
-        <w:t xml:space="preserve"> </w:t>
-      </w:r>
-      <w:r>
-        <w:t xml:space="preserve">4.1</w:t>
-      </w:r>
-      <w:r>
-        <w:t xml:space="preserve">.</w:t>
-      </w:r>
-      <w:r>
-        <w:t xml:space="preserve"> </w:t>
-      </w:r>
-      <w:r>
-        <w:t xml:space="preserve">b2).</w:t>
-      </w:r>
-      <w:r>
-        <w:t xml:space="preserve"> </w:t>
-      </w:r>
-      <w:r>
-        <w:t xml:space="preserve">Esta altísima correlación entre A-SAM y 90º cEOF2 sugiere que los modos obtenidos en este trabajo son capaces de caracterizar la componente zonalmente asimétrica de la SAM descrita previamente por</w:t>
-      </w:r>
-      <w:r>
-        <w:t xml:space="preserve"> </w:t>
-      </w:r>
-      <w:r>
-        <w:t xml:space="preserve">Campitelli et al. (2022)</w:t>
-      </w:r>
-      <w:r>
-        <w:t xml:space="preserve">.</w:t>
-      </w:r>
-    </w:p>
-    <w:bookmarkEnd w:id="195"/>
-    <w:bookmarkStart w:id="201" w:name="psa"/>
+        <w:t xml:space="preserve">El cEOF2 sólo tiene relación con el SAM en su fase de 90º y asociada a la parte asimétrica y únicamente en la tropósfera.</w:t>
+      </w:r>
+      <w:r>
+        <w:t xml:space="preserve"> </w:t>
+      </w:r>
+      <w:r>
+        <w:t xml:space="preserve">La correlación entre ambos índices es muy alta, con valores superiores al 75% de la varianza compartida en toda la tropósfera y un máximo de 94% en 225 hPa.</w:t>
+      </w:r>
+      <w:r>
+        <w:t xml:space="preserve"> </w:t>
+      </w:r>
+      <w:r>
+        <w:t xml:space="preserve">Esta altísima correlación es comparable a la correlación observada entre distintos índices del SAM (</w:t>
+      </w:r>
+      <w:r>
+        <w:t xml:space="preserve">Ho et al. (2012)</w:t>
+      </w:r>
+      <w:r>
+        <w:t xml:space="preserve">) y sugiere que esta fase es capaz de caracterizar la componente zonalmente asimétrica de la SAM prácticamente en su totalidad.</w:t>
+      </w:r>
+    </w:p>
+    <w:bookmarkEnd w:id="194"/>
+    <w:bookmarkStart w:id="200" w:name="psa"/>
     <w:p>
       <w:pPr>
         <w:pStyle w:val="Heading2"/>
@@ -12654,7 +12585,7 @@
         <w:rPr>
           <w:rStyle w:val="SectionNumber"/>
         </w:rPr>
-        <w:t xml:space="preserve">4.3</w:t>
+        <w:t xml:space="preserve">4.2</w:t>
       </w:r>
       <w:r>
         <w:tab/>
@@ -12665,10 +12596,30 @@
     </w:p>
     <w:p>
       <w:pPr>
+        <w:pStyle w:val="FirstParagraph"/>
+      </w:pPr>
+      <w:r>
+        <w:t xml:space="preserve">(ref:psa-eof2-cap) Coeficiente de correlación entre las fases del cEOF2 y los modos PSA1 y PSA2 para el período 1979 – 2022.</w:t>
+      </w:r>
+      <w:r>
+        <w:t xml:space="preserve"> </w:t>
+      </w:r>
+      <w:r>
+        <w:t xml:space="preserve">Los intervalos de confianza de 95% se muestran en paréntesis.</w:t>
+      </w:r>
+      <w:r>
+        <w:t xml:space="preserve"> </w:t>
+      </w:r>
+      <w:r>
+        <w:t xml:space="preserve">Estimaciones con p-valor menor a 0.01 en negrita.</w:t>
+      </w:r>
+    </w:p>
+    <w:p>
+      <w:pPr>
         <w:pStyle w:val="TableCaption"/>
       </w:pPr>
-      <w:bookmarkStart w:id="196" w:name="tab:psa-eof2"/>
-      <w:bookmarkEnd w:id="196"/>
+      <w:bookmarkStart w:id="195" w:name="tab:psa-eof2"/>
+      <w:bookmarkEnd w:id="195"/>
       <w:r>
         <w:t xml:space="preserve">Table 4.1:</w:t>
       </w:r>
@@ -12676,7 +12627,7 @@
         <w:t xml:space="preserve"> </w:t>
       </w:r>
       <w:r>
-        <w:t xml:space="preserve">Correlation coefficients (r) between cEOF2 components and the PSA1 and PSA2 modes computed as @mo2001 for the 1979 -- 2019 period. 95% confidence intervals in parenthesis. p-values lower than 0.01 in bold.</w:t>
+        <w:t xml:space="preserve">(ref:psa-eof2-cap)</w:t>
       </w:r>
     </w:p>
     <w:tbl xmlns:w="http://schemas.openxmlformats.org/wordprocessingml/2006/main" xmlns:r="http://schemas.openxmlformats.org/officeDocument/2006/relationships" xmlns:w14="http://schemas.microsoft.com/office/word/2010/wordml" xmlns:wp="http://schemas.openxmlformats.org/drawingml/2006/wordprocessingDrawing" xmlns:a="http://schemas.openxmlformats.org/drawingml/2006/main" xmlns:pic="http://schemas.openxmlformats.org/drawingml/2006/picture">
@@ -14345,7 +14296,7 @@
         <w:t xml:space="preserve">2.6</w:t>
       </w:r>
       <w:r>
-        <w:t xml:space="preserve">) y los patrones de PSA documentados, estudiamos la relación entre ellos.</w:t>
+        <w:t xml:space="preserve">) y los patrones del PSA, estudiamos la relación entre ellos.</w:t>
       </w:r>
       <w:r>
         <w:t xml:space="preserve"> </w:t>
@@ -14363,13 +14314,13 @@
         <w:t xml:space="preserve"> </w:t>
       </w:r>
       <w:r>
-        <w:t xml:space="preserve">muestra las correlaciones entre los dos índices PSA y las series temporales para las fases 0º y 90º de CEOF2.</w:t>
-      </w:r>
-      <w:r>
-        <w:t xml:space="preserve"> </w:t>
-      </w:r>
-      <w:r>
-        <w:t xml:space="preserve">Como anticipaba visualmente la figura</w:t>
+        <w:t xml:space="preserve">muestra las correlaciones entre los dos índices del PSA y las series temporales para las fases de 0º y 90º del cEOF2.</w:t>
+      </w:r>
+      <w:r>
+        <w:t xml:space="preserve"> </w:t>
+      </w:r>
+      <w:r>
+        <w:t xml:space="preserve">Como se anticipaba visualmente la figura</w:t>
       </w:r>
       <w:r>
         <w:t xml:space="preserve"> </w:t>
@@ -14378,31 +14329,49 @@
         <w:t xml:space="preserve">2.6</w:t>
       </w:r>
       <w:r>
-        <w:t xml:space="preserve">, existe una gran correlación positiva entre PSA1 y 90º cEOF2, y entre PSA2 y 0º cEOF2.</w:t>
-      </w:r>
-      <w:r>
-        <w:t xml:space="preserve"> </w:t>
-      </w:r>
-      <w:r>
-        <w:t xml:space="preserve">Por otro lado, no existe una relación significativa entre PSA1 y 0º cEOF2, y entre PSA2 y 90º cEOF2.</w:t>
-      </w:r>
-      <w:r>
-        <w:t xml:space="preserve"> </w:t>
-      </w:r>
-      <w:r>
-        <w:t xml:space="preserve">En consecuencia, cEOF2 representa bien tanto la estructura espacial como la evolución temporal de los modos PSA, por lo que es posible establecer una asociación entre sus dos fases y los dos modos PSA.</w:t>
-      </w:r>
-      <w:r>
-        <w:t xml:space="preserve"> </w:t>
-      </w:r>
-      <w:r>
-        <w:t xml:space="preserve">Es decir, la elección de fase para cEOF2 que maximiza la relación entre ENSO y 90º cEOF2, también maximiza la asociación entre los componentes de cEOF2 y los modos PSA (no mostrado).</w:t>
+        <w:t xml:space="preserve">, en SON existe una gran correlación positiva entre el PSA1 y la fase de 90º y entre el PSA2 y la fase de 0º cEOF2.</w:t>
+      </w:r>
+      <w:r>
+        <w:t xml:space="preserve"> </w:t>
+      </w:r>
+      <w:r>
+        <w:t xml:space="preserve">Por otro lado, no existe una relación significativa entre el PSA1 y la fase de 0º ni entre el PSA2 y la fase de 90º cEOF2.</w:t>
+      </w:r>
+      <w:r>
+        <w:t xml:space="preserve"> </w:t>
+      </w:r>
+      <w:r>
+        <w:t xml:space="preserve">Estas relaciones también se mantienen en DJF, aunque no en los otros trimestres.</w:t>
+      </w:r>
+      <w:r>
+        <w:t xml:space="preserve"> </w:t>
+      </w:r>
+      <w:r>
+        <w:t xml:space="preserve">En consecuencia, cEOF2 representa bien tanto la estructura espacial como la evolución temporal de los modos PSA, por lo que es posible establecer una asociación entre sus dos fases y los dos modos del PSA.</w:t>
+      </w:r>
+      <w:r>
+        <w:t xml:space="preserve"> </w:t>
+      </w:r>
+      <w:r>
+        <w:t xml:space="preserve">Es decir, la elección de fase para cEOF2 que maximiza la relación entre ENSO y la fase de 90º del cEOF2, también maximiza la asociación entre los componentes de cEOF2 y los modos PSA (no mostrado).</w:t>
       </w:r>
     </w:p>
     <w:p>
       <w:pPr>
         <w:pStyle w:val="BodyText"/>
       </w:pPr>
+      <w:r>
+        <w:t xml:space="preserve">(ref:phase-histogram-cap) Histograma de la distribución de fases del cEOF2 para el periodo 1979 – 2022.</w:t>
+      </w:r>
+      <w:r>
+        <w:t xml:space="preserve"> </w:t>
+      </w:r>
+      <w:r>
+        <w:t xml:space="preserve">Los intervalos están centrados en 90º, 0º, -90º, -180º con un ancho del intervalo de 90º.</w:t>
+      </w:r>
+      <w:r>
+        <w:t xml:space="preserve"> </w:t>
+      </w:r>
       <w:r>
         <w:t xml:space="preserve">Las pequeñas líneas verticales cerca del eje horizontal marcan las observaciones.</w:t>
       </w:r>
@@ -14416,18 +14385,18 @@
           <wp:inline>
             <wp:extent cx="2435191" cy="2310063"/>
             <wp:effectExtent b="0" l="0" r="0" t="0"/>
-            <wp:docPr descr="Figure 4.2: Histograma de distribución de fase de cEOF2 para el periodo 1979 – 2019. Los intervalos están centrados en 90º, 0º, -90º, -180º con un ancho de intervalo de 90º." title="" id="198" name="Picture"/>
+            <wp:docPr descr="Figure 4.2: (ref:phase-histogram-cap)" title="" id="197" name="Picture"/>
             <a:graphic>
               <a:graphicData uri="http://schemas.openxmlformats.org/drawingml/2006/picture">
                 <pic:pic>
                   <pic:nvPicPr>
-                    <pic:cNvPr descr="figures/40-sam-ceof/phase-histogram-1.png" id="199" name="Picture"/>
+                    <pic:cNvPr descr="figures/40-sam-ceof/phase-histogram-1.png" id="198" name="Picture"/>
                     <pic:cNvPicPr>
                       <a:picLocks noChangeArrowheads="1" noChangeAspect="1"/>
                     </pic:cNvPicPr>
                   </pic:nvPicPr>
                   <pic:blipFill>
-                    <a:blip r:embed="rId197"/>
+                    <a:blip r:embed="rId196"/>
                     <a:stretch>
                       <a:fillRect/>
                     </a:stretch>
@@ -14458,10 +14427,10 @@
       <w:pPr>
         <w:pStyle w:val="ImageCaption"/>
       </w:pPr>
-      <w:bookmarkStart w:id="200" w:name="fig:phase-histogram"/>
-      <w:bookmarkEnd w:id="200"/>
-      <w:r>
-        <w:t xml:space="preserve">Figure 4.2: Histograma de distribución de fase de cEOF2 para el periodo 1979 – 2019. Los intervalos están centrados en 90º, 0º, -90º, -180º con un ancho de intervalo de 90º.</w:t>
+      <w:bookmarkStart w:id="199" w:name="fig:phase-histogram"/>
+      <w:bookmarkEnd w:id="199"/>
+      <w:r>
+        <w:t xml:space="preserve">Figure 4.2: (ref:phase-histogram-cap)</w:t>
       </w:r>
     </w:p>
     <w:p>
@@ -14469,7 +14438,7 @@
         <w:pStyle w:val="BodyText"/>
       </w:pPr>
       <w:r>
-        <w:t xml:space="preserve">La figura</w:t>
+        <w:t xml:space="preserve">La Figura</w:t>
       </w:r>
       <w:r>
         <w:t xml:space="preserve"> </w:t>
@@ -14481,19 +14450,57 @@
         <w:t xml:space="preserve"> </w:t>
       </w:r>
       <w:r>
-        <w:t xml:space="preserve">muestra un histograma que cuenta el número de estaciones SON en las que la fase cEOF2 estaba cerca de cada una de las cuatro fases particulares (positiva/negativa de las fases 0º y 90º), con las observaciones para cada estación marcadas como alfombras en el eje horizontal.</w:t>
-      </w:r>
-      <w:r>
-        <w:t xml:space="preserve"> </w:t>
-      </w:r>
-      <w:r>
-        <w:t xml:space="preserve">En 61% de las estaciones cEOF2 tiene una fase similar a la fase negativa o positiva de 90º, haciendo que la fase de 90º sea la fase más común.</w:t>
-      </w:r>
-      <w:r>
-        <w:t xml:space="preserve"> </w:t>
-      </w:r>
-      <w:r>
-        <w:t xml:space="preserve">Esta es también la fase más correlacionada con ENSO según la definición de la fase de 0º descrita en la Sección @ref(métodos).</w:t>
+        <w:t xml:space="preserve">muestra un histograma para cada trimestre con la distribución de la fase del cEOF2 con las observaciones marcadas con líneas verticales en el eje horizontal.</w:t>
+      </w:r>
+      <w:r>
+        <w:t xml:space="preserve"> </w:t>
+      </w:r>
+      <w:r>
+        <w:t xml:space="preserve">En SON (panel 4), el cEOF2 tiene una fase similar a</w:t>
+      </w:r>
+      <w:r>
+        <w:t xml:space="preserve"> </w:t>
+      </w:r>
+      <m:oMath>
+        <m:r>
+          <m:rPr>
+            <m:sty m:val="p"/>
+          </m:rPr>
+          <m:t>±</m:t>
+        </m:r>
+      </m:oMath>
+      <w:r>
+        <w:t xml:space="preserve"> </w:t>
+      </w:r>
+      <w:r>
+        <w:t xml:space="preserve">90º un 61% de los años, indicando que es la fase más común.</w:t>
+      </w:r>
+      <w:r>
+        <w:t xml:space="preserve"> </w:t>
+      </w:r>
+      <w:r>
+        <w:t xml:space="preserve">Esta preferencia de fase está de acuerdo con</w:t>
+      </w:r>
+      <w:r>
+        <w:t xml:space="preserve"> </w:t>
+      </w:r>
+      <w:r>
+        <w:t xml:space="preserve">Irving and Simmonds (2016)</w:t>
+      </w:r>
+      <w:r>
+        <w:t xml:space="preserve">, que encontró una distribución bimodal a la variabilidad tipo PSA (compare nuestra Figura</w:t>
+      </w:r>
+      <w:r>
+        <w:t xml:space="preserve"> </w:t>
+      </w:r>
+      <w:r>
+        <w:t xml:space="preserve">4.2</w:t>
+      </w:r>
+      <w:r>
+        <w:t xml:space="preserve"> </w:t>
+      </w:r>
+      <w:r>
+        <w:t xml:space="preserve">con su Figura 6).</w:t>
       </w:r>
     </w:p>
     <w:p>
@@ -14501,44 +14508,15 @@
         <w:pStyle w:val="BodyText"/>
       </w:pPr>
       <w:r>
-        <w:t xml:space="preserve">Por lo tanto, en virtud de ser la fase más común, la cEOF2 de 90º explica más varianza que la cEOF2 de 0º.</w:t>
-      </w:r>
-      <w:r>
-        <w:t xml:space="preserve"> </w:t>
-      </w:r>
-      <w:r>
-        <w:t xml:space="preserve">Por lo tanto, el análisis EOF convencional tenderá a separarlos de forma relativamente limpia, con el EOF que representa el 90º cEOF2 siempre por delante del que representa el 0º cEOF2.</w:t>
-      </w:r>
-      <w:r>
-        <w:t xml:space="preserve"> </w:t>
-      </w:r>
-      <w:r>
-        <w:t xml:space="preserve">Esta preferencia de fase está de acuerdo con</w:t>
-      </w:r>
-      <w:r>
-        <w:t xml:space="preserve"> </w:t>
-      </w:r>
-      <w:r>
-        <w:t xml:space="preserve">Irving and Simmonds (2016)</w:t>
-      </w:r>
-      <w:r>
-        <w:t xml:space="preserve">, que encontró una distribución bimodal a la variabilidad tipo PSA (compare nuestra Figura</w:t>
-      </w:r>
-      <w:r>
-        <w:t xml:space="preserve"> </w:t>
-      </w:r>
-      <w:r>
-        <w:t xml:space="preserve">4.2</w:t>
-      </w:r>
-      <w:r>
-        <w:t xml:space="preserve"> </w:t>
-      </w:r>
-      <w:r>
-        <w:t xml:space="preserve">con su Figura 6).</w:t>
-      </w:r>
-    </w:p>
-    <w:bookmarkEnd w:id="201"/>
-    <w:bookmarkStart w:id="202" w:name="enso"/>
+        <w:rPr>
+          <w:bCs/>
+          <w:b/>
+        </w:rPr>
+        <w:t xml:space="preserve">TODO: Faltaría analizar las otras estaciones, pero quiero ver lo anterior primero</w:t>
+      </w:r>
+    </w:p>
+    <w:bookmarkEnd w:id="200"/>
+    <w:bookmarkStart w:id="201" w:name="enso"/>
     <w:p>
       <w:pPr>
         <w:pStyle w:val="Heading2"/>
@@ -14547,7 +14525,7 @@
         <w:rPr>
           <w:rStyle w:val="SectionNumber"/>
         </w:rPr>
-        <w:t xml:space="preserve">4.4</w:t>
+        <w:t xml:space="preserve">4.3</w:t>
       </w:r>
       <w:r>
         <w:tab/>
@@ -14556,9 +14534,9 @@
         <w:t xml:space="preserve">ENSO</w:t>
       </w:r>
     </w:p>
+    <w:bookmarkEnd w:id="201"/>
     <w:bookmarkEnd w:id="202"/>
-    <w:bookmarkEnd w:id="203"/>
-    <w:bookmarkStart w:id="210" w:name="X644928d5239fe9e8fb7e02bc44d1d49aab37276"/>
+    <w:bookmarkStart w:id="209" w:name="X644928d5239fe9e8fb7e02bc44d1d49aab37276"/>
     <w:p>
       <w:pPr>
         <w:pStyle w:val="Heading1"/>
@@ -14586,7 +14564,7 @@
       <w:r>
         <w:t xml:space="preserve"> </w:t>
       </w:r>
-      <w:hyperlink r:id="rId204">
+      <w:hyperlink r:id="rId203">
         <w:r>
           <w:rPr>
             <w:rStyle w:val="Hyperlink"/>
@@ -14601,7 +14579,7 @@
         <w:t xml:space="preserve">que ya hice. Está analizado bastante de primavera, faltaría el resto del año.</w:t>
       </w:r>
     </w:p>
-    <w:bookmarkStart w:id="205" w:name="datos-y-métodos-3"/>
+    <w:bookmarkStart w:id="204" w:name="datos-y-métodos-2"/>
     <w:p>
       <w:pPr>
         <w:pStyle w:val="Heading2"/>
@@ -14619,8 +14597,8 @@
         <w:t xml:space="preserve">Datos y métodos</w:t>
       </w:r>
     </w:p>
-    <w:bookmarkEnd w:id="205"/>
-    <w:bookmarkStart w:id="208" w:name="primavera-1"/>
+    <w:bookmarkEnd w:id="204"/>
+    <w:bookmarkStart w:id="207" w:name="primavera-1"/>
     <w:p>
       <w:pPr>
         <w:pStyle w:val="Heading2"/>
@@ -14638,7 +14616,7 @@
         <w:t xml:space="preserve">Primavera</w:t>
       </w:r>
     </w:p>
-    <w:bookmarkStart w:id="206" w:name="comparación-con-los-modos-observados"/>
+    <w:bookmarkStart w:id="205" w:name="comparación-con-los-modos-observados"/>
     <w:p>
       <w:pPr>
         <w:pStyle w:val="Heading3"/>
@@ -14656,8 +14634,8 @@
         <w:t xml:space="preserve">Comparación con los modos observados</w:t>
       </w:r>
     </w:p>
-    <w:bookmarkEnd w:id="206"/>
-    <w:bookmarkStart w:id="207" w:name="tendencias"/>
+    <w:bookmarkEnd w:id="205"/>
+    <w:bookmarkStart w:id="206" w:name="tendencias"/>
     <w:p>
       <w:pPr>
         <w:pStyle w:val="Heading3"/>
@@ -14675,9 +14653,9 @@
         <w:t xml:space="preserve">Tendencias</w:t>
       </w:r>
     </w:p>
+    <w:bookmarkEnd w:id="206"/>
     <w:bookmarkEnd w:id="207"/>
-    <w:bookmarkEnd w:id="208"/>
-    <w:bookmarkStart w:id="209" w:name="otras-estaciones-quizas"/>
+    <w:bookmarkStart w:id="208" w:name="otras-estaciones-quizas"/>
     <w:p>
       <w:pPr>
         <w:pStyle w:val="Heading2"/>
@@ -14695,9 +14673,9 @@
         <w:t xml:space="preserve">Otras estaciones (quizas)</w:t>
       </w:r>
     </w:p>
+    <w:bookmarkEnd w:id="208"/>
     <w:bookmarkEnd w:id="209"/>
-    <w:bookmarkEnd w:id="210"/>
-    <w:bookmarkStart w:id="211" w:name="conclusiones"/>
+    <w:bookmarkStart w:id="210" w:name="conclusiones"/>
     <w:p>
       <w:pPr>
         <w:pStyle w:val="Heading1"/>
@@ -14715,8 +14693,8 @@
         <w:t xml:space="preserve">Conclusiones</w:t>
       </w:r>
     </w:p>
-    <w:bookmarkEnd w:id="211"/>
-    <w:bookmarkStart w:id="328" w:name="referencias"/>
+    <w:bookmarkEnd w:id="210"/>
+    <w:bookmarkStart w:id="327" w:name="referencias"/>
     <w:p>
       <w:pPr>
         <w:pStyle w:val="Heading1"/>
@@ -14730,8 +14708,8 @@
         <w:pStyle w:val="FirstParagraph"/>
       </w:pPr>
     </w:p>
-    <w:bookmarkStart w:id="327" w:name="refs"/>
-    <w:bookmarkStart w:id="213" w:name="ref-arblaster2006"/>
+    <w:bookmarkStart w:id="326" w:name="refs"/>
+    <w:bookmarkStart w:id="212" w:name="ref-arblaster2006"/>
     <w:p>
       <w:pPr>
         <w:pStyle w:val="Bibliography"/>
@@ -14742,7 +14720,7 @@
       <w:r>
         <w:t xml:space="preserve"> </w:t>
       </w:r>
-      <w:hyperlink r:id="rId212">
+      <w:hyperlink r:id="rId211">
         <w:r>
           <w:rPr>
             <w:rStyle w:val="Hyperlink"/>
@@ -14790,8 +14768,8 @@
         <w:t xml:space="preserve">. Journal of Climate, 19, 12, 2896–2905.</w:t>
       </w:r>
     </w:p>
-    <w:bookmarkEnd w:id="213"/>
-    <w:bookmarkStart w:id="215" w:name="ref-baldwin2001"/>
+    <w:bookmarkEnd w:id="212"/>
+    <w:bookmarkStart w:id="214" w:name="ref-baldwin2001"/>
     <w:p>
       <w:pPr>
         <w:pStyle w:val="Bibliography"/>
@@ -14802,7 +14780,7 @@
       <w:r>
         <w:t xml:space="preserve"> </w:t>
       </w:r>
-      <w:hyperlink r:id="rId214">
+      <w:hyperlink r:id="rId213">
         <w:r>
           <w:rPr>
             <w:rStyle w:val="Hyperlink"/>
@@ -14814,8 +14792,8 @@
         <w:t xml:space="preserve">. Geophysical Research Letters, 28, 21, 4115–4118.</w:t>
       </w:r>
     </w:p>
-    <w:bookmarkEnd w:id="215"/>
-    <w:bookmarkStart w:id="217" w:name="ref-baldwin2001a"/>
+    <w:bookmarkEnd w:id="214"/>
+    <w:bookmarkStart w:id="216" w:name="ref-baldwin2001a"/>
     <w:p>
       <w:pPr>
         <w:pStyle w:val="Bibliography"/>
@@ -14826,7 +14804,7 @@
       <w:r>
         <w:t xml:space="preserve"> </w:t>
       </w:r>
-      <w:hyperlink r:id="rId216">
+      <w:hyperlink r:id="rId215">
         <w:r>
           <w:rPr>
             <w:rStyle w:val="Hyperlink"/>
@@ -14874,8 +14852,8 @@
         <w:t xml:space="preserve">. Science, 294, 5542, 581–584.</w:t>
       </w:r>
     </w:p>
-    <w:bookmarkEnd w:id="217"/>
-    <w:bookmarkStart w:id="219" w:name="ref-baldwin2009"/>
+    <w:bookmarkEnd w:id="216"/>
+    <w:bookmarkStart w:id="218" w:name="ref-baldwin2009"/>
     <w:p>
       <w:pPr>
         <w:pStyle w:val="Bibliography"/>
@@ -14886,7 +14864,7 @@
       <w:r>
         <w:t xml:space="preserve"> </w:t>
       </w:r>
-      <w:hyperlink r:id="rId218">
+      <w:hyperlink r:id="rId217">
         <w:r>
           <w:rPr>
             <w:rStyle w:val="Hyperlink"/>
@@ -14904,8 +14882,8 @@
         <w:t xml:space="preserve">. Quarterly Journal of the Royal Meteorological Society, 135, 644, 1661–1672.</w:t>
       </w:r>
     </w:p>
-    <w:bookmarkEnd w:id="219"/>
-    <w:bookmarkStart w:id="221" w:name="ref-baldwin2001b"/>
+    <w:bookmarkEnd w:id="218"/>
+    <w:bookmarkStart w:id="220" w:name="ref-baldwin2001b"/>
     <w:p>
       <w:pPr>
         <w:pStyle w:val="Bibliography"/>
@@ -14916,7 +14894,7 @@
       <w:r>
         <w:t xml:space="preserve"> </w:t>
       </w:r>
-      <w:hyperlink r:id="rId220">
+      <w:hyperlink r:id="rId219">
         <w:r>
           <w:rPr>
             <w:rStyle w:val="Hyperlink"/>
@@ -14928,8 +14906,8 @@
         <w:t xml:space="preserve">. Reviews of Geophysics, 39, 2, 179–229.</w:t>
       </w:r>
     </w:p>
-    <w:bookmarkEnd w:id="221"/>
-    <w:bookmarkStart w:id="223" w:name="ref-bamston1997"/>
+    <w:bookmarkEnd w:id="220"/>
+    <w:bookmarkStart w:id="222" w:name="ref-bamston1997"/>
     <w:p>
       <w:pPr>
         <w:pStyle w:val="Bibliography"/>
@@ -14940,7 +14918,7 @@
       <w:r>
         <w:t xml:space="preserve"> </w:t>
       </w:r>
-      <w:hyperlink r:id="rId222">
+      <w:hyperlink r:id="rId221">
         <w:r>
           <w:rPr>
             <w:rStyle w:val="Hyperlink"/>
@@ -14994,8 +14972,8 @@
         <w:t xml:space="preserve">. Atmosphere-Ocean, 35, 3, 367–383.</w:t>
       </w:r>
     </w:p>
-    <w:bookmarkEnd w:id="223"/>
-    <w:bookmarkStart w:id="225" w:name="ref-benjamini1995"/>
+    <w:bookmarkEnd w:id="222"/>
+    <w:bookmarkStart w:id="224" w:name="ref-benjamini1995"/>
     <w:p>
       <w:pPr>
         <w:pStyle w:val="Bibliography"/>
@@ -15006,7 +14984,7 @@
       <w:r>
         <w:t xml:space="preserve"> </w:t>
       </w:r>
-      <w:hyperlink r:id="rId224">
+      <w:hyperlink r:id="rId223">
         <w:r>
           <w:rPr>
             <w:rStyle w:val="Hyperlink"/>
@@ -15096,8 +15074,8 @@
         <w:t xml:space="preserve">. Journal of the Royal Statistical Society: Series B (Methodological), 57, 1, 289–300.</w:t>
       </w:r>
     </w:p>
-    <w:bookmarkEnd w:id="225"/>
-    <w:bookmarkStart w:id="227" w:name="ref-cai2011"/>
+    <w:bookmarkEnd w:id="224"/>
+    <w:bookmarkStart w:id="226" w:name="ref-cai2011"/>
     <w:p>
       <w:pPr>
         <w:pStyle w:val="Bibliography"/>
@@ -15108,7 +15086,7 @@
       <w:r>
         <w:t xml:space="preserve"> </w:t>
       </w:r>
-      <w:hyperlink r:id="rId226">
+      <w:hyperlink r:id="rId225">
         <w:r>
           <w:rPr>
             <w:rStyle w:val="Hyperlink"/>
@@ -15252,8 +15230,8 @@
         <w:t xml:space="preserve">. Journal of Climate, 24, 15, 3910–3923.</w:t>
       </w:r>
     </w:p>
-    <w:bookmarkEnd w:id="227"/>
-    <w:bookmarkStart w:id="229" w:name="ref-cai2020a"/>
+    <w:bookmarkEnd w:id="226"/>
+    <w:bookmarkStart w:id="228" w:name="ref-cai2020a"/>
     <w:p>
       <w:pPr>
         <w:pStyle w:val="Bibliography"/>
@@ -15264,7 +15242,7 @@
       <w:r>
         <w:t xml:space="preserve"> </w:t>
       </w:r>
-      <w:hyperlink r:id="rId228">
+      <w:hyperlink r:id="rId227">
         <w:r>
           <w:rPr>
             <w:rStyle w:val="Hyperlink"/>
@@ -15312,8 +15290,8 @@
         <w:t xml:space="preserve">. Nature Reviews Earth &amp; Environment, 1, 4, 215–231.</w:t>
       </w:r>
     </w:p>
-    <w:bookmarkEnd w:id="229"/>
-    <w:bookmarkStart w:id="231" w:name="ref-campitelli2022"/>
+    <w:bookmarkEnd w:id="228"/>
+    <w:bookmarkStart w:id="230" w:name="ref-campitelli2022"/>
     <w:p>
       <w:pPr>
         <w:pStyle w:val="Bibliography"/>
@@ -15324,7 +15302,7 @@
       <w:r>
         <w:t xml:space="preserve"> </w:t>
       </w:r>
-      <w:hyperlink r:id="rId230">
+      <w:hyperlink r:id="rId229">
         <w:r>
           <w:rPr>
             <w:rStyle w:val="Hyperlink"/>
@@ -15360,8 +15338,8 @@
         <w:t xml:space="preserve">. Climate Dynamics, 58, 1, 161–178.</w:t>
       </w:r>
     </w:p>
-    <w:bookmarkEnd w:id="231"/>
-    <w:bookmarkStart w:id="233" w:name="ref-chung1999"/>
+    <w:bookmarkEnd w:id="230"/>
+    <w:bookmarkStart w:id="232" w:name="ref-chung1999"/>
     <w:p>
       <w:pPr>
         <w:pStyle w:val="Bibliography"/>
@@ -15372,7 +15350,7 @@
       <w:r>
         <w:t xml:space="preserve"> </w:t>
       </w:r>
-      <w:hyperlink r:id="rId232">
+      <w:hyperlink r:id="rId231">
         <w:r>
           <w:rPr>
             <w:rStyle w:val="Hyperlink"/>
@@ -15396,8 +15374,8 @@
         <w:t xml:space="preserve">. Journal of Geophysical Research: Atmospheres, 104, D14, 16925–16928.</w:t>
       </w:r>
     </w:p>
-    <w:bookmarkEnd w:id="233"/>
-    <w:bookmarkStart w:id="235" w:name="ref-clem2013"/>
+    <w:bookmarkEnd w:id="232"/>
+    <w:bookmarkStart w:id="234" w:name="ref-clem2013"/>
     <w:p>
       <w:pPr>
         <w:pStyle w:val="Bibliography"/>
@@ -15408,7 +15386,7 @@
       <w:r>
         <w:t xml:space="preserve"> </w:t>
       </w:r>
-      <w:hyperlink r:id="rId234">
+      <w:hyperlink r:id="rId233">
         <w:r>
           <w:rPr>
             <w:rStyle w:val="Hyperlink"/>
@@ -15492,8 +15470,8 @@
         <w:t xml:space="preserve">. Journal of Geophysical Research: Atmospheres, 118, 20, 11, 481–11, 492.</w:t>
       </w:r>
     </w:p>
-    <w:bookmarkEnd w:id="235"/>
-    <w:bookmarkStart w:id="237" w:name="ref-fan2007"/>
+    <w:bookmarkEnd w:id="234"/>
+    <w:bookmarkStart w:id="236" w:name="ref-fan2007"/>
     <w:p>
       <w:pPr>
         <w:pStyle w:val="Bibliography"/>
@@ -15504,7 +15482,7 @@
       <w:r>
         <w:t xml:space="preserve"> </w:t>
       </w:r>
-      <w:hyperlink r:id="rId236">
+      <w:hyperlink r:id="rId235">
         <w:r>
           <w:rPr>
             <w:rStyle w:val="Hyperlink"/>
@@ -15528,8 +15506,8 @@
         <w:t xml:space="preserve">. Geophysical Research Letters, 34, 2.</w:t>
       </w:r>
     </w:p>
-    <w:bookmarkEnd w:id="237"/>
-    <w:bookmarkStart w:id="239" w:name="ref-fogt2006"/>
+    <w:bookmarkEnd w:id="236"/>
+    <w:bookmarkStart w:id="238" w:name="ref-fogt2006"/>
     <w:p>
       <w:pPr>
         <w:pStyle w:val="Bibliography"/>
@@ -15540,7 +15518,7 @@
       <w:r>
         <w:t xml:space="preserve"> </w:t>
       </w:r>
-      <w:hyperlink r:id="rId238">
+      <w:hyperlink r:id="rId237">
         <w:r>
           <w:rPr>
             <w:rStyle w:val="Hyperlink"/>
@@ -15660,8 +15638,8 @@
         <w:t xml:space="preserve">. Journal of Climate, 19, 6, 979–997.</w:t>
       </w:r>
     </w:p>
-    <w:bookmarkEnd w:id="239"/>
-    <w:bookmarkStart w:id="241" w:name="ref-fogt2020"/>
+    <w:bookmarkEnd w:id="238"/>
+    <w:bookmarkStart w:id="240" w:name="ref-fogt2020"/>
     <w:p>
       <w:pPr>
         <w:pStyle w:val="Bibliography"/>
@@ -15672,7 +15650,7 @@
       <w:r>
         <w:t xml:space="preserve"> </w:t>
       </w:r>
-      <w:hyperlink r:id="rId240">
+      <w:hyperlink r:id="rId239">
         <w:r>
           <w:rPr>
             <w:rStyle w:val="Hyperlink"/>
@@ -15732,8 +15710,8 @@
         <w:t xml:space="preserve">. WIREs Climate Change, 11, 4, e652.</w:t>
       </w:r>
     </w:p>
-    <w:bookmarkEnd w:id="241"/>
-    <w:bookmarkStart w:id="243" w:name="ref-fogt2011a"/>
+    <w:bookmarkEnd w:id="240"/>
+    <w:bookmarkStart w:id="242" w:name="ref-fogt2011a"/>
     <w:p>
       <w:pPr>
         <w:pStyle w:val="Bibliography"/>
@@ -15744,7 +15722,7 @@
       <w:r>
         <w:t xml:space="preserve"> </w:t>
       </w:r>
-      <w:hyperlink r:id="rId242">
+      <w:hyperlink r:id="rId241">
         <w:r>
           <w:rPr>
             <w:rStyle w:val="Hyperlink"/>
@@ -15804,8 +15782,8 @@
         <w:t xml:space="preserve">. Climate Dynamics, 36, 7, 1555–1576.</w:t>
       </w:r>
     </w:p>
-    <w:bookmarkEnd w:id="243"/>
-    <w:bookmarkStart w:id="245" w:name="ref-fogt2012"/>
+    <w:bookmarkEnd w:id="242"/>
+    <w:bookmarkStart w:id="244" w:name="ref-fogt2012"/>
     <w:p>
       <w:pPr>
         <w:pStyle w:val="Bibliography"/>
@@ -15816,7 +15794,7 @@
       <w:r>
         <w:t xml:space="preserve"> </w:t>
       </w:r>
-      <w:hyperlink r:id="rId244">
+      <w:hyperlink r:id="rId243">
         <w:r>
           <w:rPr>
             <w:rStyle w:val="Hyperlink"/>
@@ -15912,8 +15890,8 @@
         <w:t xml:space="preserve">. Journal of Climate, 25, 18, 6253–6270.</w:t>
       </w:r>
     </w:p>
-    <w:bookmarkEnd w:id="245"/>
-    <w:bookmarkStart w:id="247" w:name="ref-garreaud2007"/>
+    <w:bookmarkEnd w:id="244"/>
+    <w:bookmarkStart w:id="246" w:name="ref-garreaud2007"/>
     <w:p>
       <w:pPr>
         <w:pStyle w:val="Bibliography"/>
@@ -15924,7 +15902,7 @@
       <w:r>
         <w:t xml:space="preserve"> </w:t>
       </w:r>
-      <w:hyperlink r:id="rId246">
+      <w:hyperlink r:id="rId245">
         <w:r>
           <w:rPr>
             <w:rStyle w:val="Hyperlink"/>
@@ -15972,8 +15950,8 @@
         <w:t xml:space="preserve">. Journal of Climate, 20, 18, 4789–4797.</w:t>
       </w:r>
     </w:p>
-    <w:bookmarkEnd w:id="247"/>
-    <w:bookmarkStart w:id="249" w:name="ref-gillett2005"/>
+    <w:bookmarkEnd w:id="246"/>
+    <w:bookmarkStart w:id="248" w:name="ref-gillett2005"/>
     <w:p>
       <w:pPr>
         <w:pStyle w:val="Bibliography"/>
@@ -15984,7 +15962,7 @@
       <w:r>
         <w:t xml:space="preserve"> </w:t>
       </w:r>
-      <w:hyperlink r:id="rId248">
+      <w:hyperlink r:id="rId247">
         <w:r>
           <w:rPr>
             <w:rStyle w:val="Hyperlink"/>
@@ -15996,8 +15974,8 @@
         <w:t xml:space="preserve">. Geophysical Research Letters, 32, 19.</w:t>
       </w:r>
     </w:p>
-    <w:bookmarkEnd w:id="249"/>
-    <w:bookmarkStart w:id="251" w:name="ref-gillett2006"/>
+    <w:bookmarkEnd w:id="248"/>
+    <w:bookmarkStart w:id="250" w:name="ref-gillett2006"/>
     <w:p>
       <w:pPr>
         <w:pStyle w:val="Bibliography"/>
@@ -16008,7 +15986,7 @@
       <w:r>
         <w:t xml:space="preserve"> </w:t>
       </w:r>
-      <w:hyperlink r:id="rId250">
+      <w:hyperlink r:id="rId249">
         <w:r>
           <w:rPr>
             <w:rStyle w:val="Hyperlink"/>
@@ -16032,8 +16010,8 @@
         <w:t xml:space="preserve">. Geophysical Research Letters, 33, 23.</w:t>
       </w:r>
     </w:p>
-    <w:bookmarkEnd w:id="251"/>
-    <w:bookmarkStart w:id="253" w:name="ref-gillett2013"/>
+    <w:bookmarkEnd w:id="250"/>
+    <w:bookmarkStart w:id="252" w:name="ref-gillett2013"/>
     <w:p>
       <w:pPr>
         <w:pStyle w:val="Bibliography"/>
@@ -16044,7 +16022,7 @@
       <w:r>
         <w:t xml:space="preserve"> </w:t>
       </w:r>
-      <w:hyperlink r:id="rId252">
+      <w:hyperlink r:id="rId251">
         <w:r>
           <w:rPr>
             <w:rStyle w:val="Hyperlink"/>
@@ -16056,8 +16034,8 @@
         <w:t xml:space="preserve">. Geophysical Research Letters, 40, 10, 2302–2306.</w:t>
       </w:r>
     </w:p>
-    <w:bookmarkEnd w:id="253"/>
-    <w:bookmarkStart w:id="255" w:name="ref-gong1999"/>
+    <w:bookmarkEnd w:id="252"/>
+    <w:bookmarkStart w:id="254" w:name="ref-gong1999"/>
     <w:p>
       <w:pPr>
         <w:pStyle w:val="Bibliography"/>
@@ -16068,7 +16046,7 @@
       <w:r>
         <w:t xml:space="preserve"> </w:t>
       </w:r>
-      <w:hyperlink r:id="rId254">
+      <w:hyperlink r:id="rId253">
         <w:r>
           <w:rPr>
             <w:rStyle w:val="Hyperlink"/>
@@ -16104,8 +16082,8 @@
         <w:t xml:space="preserve">. Geophysical Research Letters, 26, 4, 459–462.</w:t>
       </w:r>
     </w:p>
-    <w:bookmarkEnd w:id="255"/>
-    <w:bookmarkStart w:id="257" w:name="ref-grytsai2011"/>
+    <w:bookmarkEnd w:id="254"/>
+    <w:bookmarkStart w:id="256" w:name="ref-grytsai2011"/>
     <w:p>
       <w:pPr>
         <w:pStyle w:val="Bibliography"/>
@@ -16116,7 +16094,7 @@
       <w:r>
         <w:t xml:space="preserve"> </w:t>
       </w:r>
-      <w:hyperlink r:id="rId256">
+      <w:hyperlink r:id="rId255">
         <w:r>
           <w:rPr>
             <w:rStyle w:val="Hyperlink"/>
@@ -16152,8 +16130,8 @@
         <w:t xml:space="preserve">. International Journal of Remote Sensing, 32, 11, 3139–3151.</w:t>
       </w:r>
     </w:p>
-    <w:bookmarkEnd w:id="257"/>
-    <w:bookmarkStart w:id="259" w:name="ref-hartmann1979"/>
+    <w:bookmarkEnd w:id="256"/>
+    <w:bookmarkStart w:id="258" w:name="ref-hartmann1979"/>
     <w:p>
       <w:pPr>
         <w:pStyle w:val="Bibliography"/>
@@ -16164,7 +16142,7 @@
       <w:r>
         <w:t xml:space="preserve"> </w:t>
       </w:r>
-      <w:hyperlink r:id="rId258">
+      <w:hyperlink r:id="rId257">
         <w:r>
           <w:rPr>
             <w:rStyle w:val="Hyperlink"/>
@@ -16260,8 +16238,8 @@
         <w:t xml:space="preserve">. Journal of the Atmospheric Sciences, 36, 2, 350–364.</w:t>
       </w:r>
     </w:p>
-    <w:bookmarkEnd w:id="259"/>
-    <w:bookmarkStart w:id="261" w:name="ref-hendon2007"/>
+    <w:bookmarkEnd w:id="258"/>
+    <w:bookmarkStart w:id="260" w:name="ref-hendon2007"/>
     <w:p>
       <w:pPr>
         <w:pStyle w:val="Bibliography"/>
@@ -16272,7 +16250,7 @@
       <w:r>
         <w:t xml:space="preserve"> </w:t>
       </w:r>
-      <w:hyperlink r:id="rId260">
+      <w:hyperlink r:id="rId259">
         <w:r>
           <w:rPr>
             <w:rStyle w:val="Hyperlink"/>
@@ -16344,8 +16322,8 @@
         <w:t xml:space="preserve">. Journal of Climate, 20, 11, 2452–2467.</w:t>
       </w:r>
     </w:p>
-    <w:bookmarkEnd w:id="261"/>
-    <w:bookmarkStart w:id="263" w:name="ref-hendon2014"/>
+    <w:bookmarkEnd w:id="260"/>
+    <w:bookmarkStart w:id="262" w:name="ref-hendon2014"/>
     <w:p>
       <w:pPr>
         <w:pStyle w:val="Bibliography"/>
@@ -16356,7 +16334,7 @@
       <w:r>
         <w:t xml:space="preserve"> </w:t>
       </w:r>
-      <w:hyperlink r:id="rId262">
+      <w:hyperlink r:id="rId261">
         <w:r>
           <w:rPr>
             <w:rStyle w:val="Hyperlink"/>
@@ -16428,8 +16406,8 @@
         <w:t xml:space="preserve">. Journal of Climate, 27, 9, 3446–3460.</w:t>
       </w:r>
     </w:p>
-    <w:bookmarkEnd w:id="263"/>
-    <w:bookmarkStart w:id="265" w:name="ref-ho2012"/>
+    <w:bookmarkEnd w:id="262"/>
+    <w:bookmarkStart w:id="264" w:name="ref-ho2012"/>
     <w:p>
       <w:pPr>
         <w:pStyle w:val="Bibliography"/>
@@ -16440,7 +16418,7 @@
       <w:r>
         <w:t xml:space="preserve"> </w:t>
       </w:r>
-      <w:hyperlink r:id="rId264">
+      <w:hyperlink r:id="rId263">
         <w:r>
           <w:rPr>
             <w:rStyle w:val="Hyperlink"/>
@@ -16470,8 +16448,8 @@
         <w:t xml:space="preserve">. Hydrology and Earth System Sciences, 16, 3, 967–982.</w:t>
       </w:r>
     </w:p>
-    <w:bookmarkEnd w:id="265"/>
-    <w:bookmarkStart w:id="267" w:name="ref-horel1984"/>
+    <w:bookmarkEnd w:id="264"/>
+    <w:bookmarkStart w:id="266" w:name="ref-horel1984"/>
     <w:p>
       <w:pPr>
         <w:pStyle w:val="Bibliography"/>
@@ -16482,7 +16460,7 @@
       <w:r>
         <w:t xml:space="preserve"> </w:t>
       </w:r>
-      <w:hyperlink r:id="rId266">
+      <w:hyperlink r:id="rId265">
         <w:r>
           <w:rPr>
             <w:rStyle w:val="Hyperlink"/>
@@ -16548,8 +16526,8 @@
         <w:t xml:space="preserve">. Journal of Applied Meteorology and Climatology, 23, 12, 1660–1673.</w:t>
       </w:r>
     </w:p>
-    <w:bookmarkEnd w:id="267"/>
-    <w:bookmarkStart w:id="269" w:name="ref-irving2016"/>
+    <w:bookmarkEnd w:id="266"/>
+    <w:bookmarkStart w:id="268" w:name="ref-irving2016"/>
     <w:p>
       <w:pPr>
         <w:pStyle w:val="Bibliography"/>
@@ -16560,7 +16538,7 @@
       <w:r>
         <w:t xml:space="preserve"> </w:t>
       </w:r>
-      <w:hyperlink r:id="rId268">
+      <w:hyperlink r:id="rId267">
         <w:r>
           <w:rPr>
             <w:rStyle w:val="Hyperlink"/>
@@ -16680,8 +16658,8 @@
         <w:t xml:space="preserve">. Journal of Climate, 29, 17, 6109–6125.</w:t>
       </w:r>
     </w:p>
-    <w:bookmarkEnd w:id="269"/>
-    <w:bookmarkStart w:id="271" w:name="ref-jones2009"/>
+    <w:bookmarkEnd w:id="268"/>
+    <w:bookmarkStart w:id="270" w:name="ref-jones2009"/>
     <w:p>
       <w:pPr>
         <w:pStyle w:val="Bibliography"/>
@@ -16692,7 +16670,7 @@
       <w:r>
         <w:t xml:space="preserve"> </w:t>
       </w:r>
-      <w:hyperlink r:id="rId270">
+      <w:hyperlink r:id="rId269">
         <w:r>
           <w:rPr>
             <w:rStyle w:val="Hyperlink"/>
@@ -16752,8 +16730,8 @@
         <w:t xml:space="preserve">. Journal of Climate, 22, 20, 5319–5345.</w:t>
       </w:r>
     </w:p>
-    <w:bookmarkEnd w:id="271"/>
-    <w:bookmarkStart w:id="273" w:name="ref-jones2019"/>
+    <w:bookmarkEnd w:id="270"/>
+    <w:bookmarkStart w:id="272" w:name="ref-jones2019"/>
     <w:p>
       <w:pPr>
         <w:pStyle w:val="Bibliography"/>
@@ -16764,7 +16742,7 @@
       <w:r>
         <w:t xml:space="preserve"> </w:t>
       </w:r>
-      <w:hyperlink r:id="rId272">
+      <w:hyperlink r:id="rId271">
         <w:r>
           <w:rPr>
             <w:rStyle w:val="Hyperlink"/>
@@ -16878,8 +16856,8 @@
         <w:t xml:space="preserve">. Journal of Climate, 32, 20, 6875–6898.</w:t>
       </w:r>
     </w:p>
-    <w:bookmarkEnd w:id="273"/>
-    <w:bookmarkStart w:id="275" w:name="ref-kao2009"/>
+    <w:bookmarkEnd w:id="272"/>
+    <w:bookmarkStart w:id="274" w:name="ref-kao2009"/>
     <w:p>
       <w:pPr>
         <w:pStyle w:val="Bibliography"/>
@@ -16890,7 +16868,7 @@
       <w:r>
         <w:t xml:space="preserve"> </w:t>
       </w:r>
-      <w:hyperlink r:id="rId274">
+      <w:hyperlink r:id="rId273">
         <w:r>
           <w:rPr>
             <w:rStyle w:val="Hyperlink"/>
@@ -16962,8 +16940,8 @@
         <w:t xml:space="preserve">. Journal of Climate, 22, 3, 615–632.</w:t>
       </w:r>
     </w:p>
-    <w:bookmarkEnd w:id="275"/>
-    <w:bookmarkStart w:id="277" w:name="ref-karoly1989"/>
+    <w:bookmarkEnd w:id="274"/>
+    <w:bookmarkStart w:id="276" w:name="ref-karoly1989"/>
     <w:p>
       <w:pPr>
         <w:pStyle w:val="Bibliography"/>
@@ -16974,7 +16952,7 @@
       <w:r>
         <w:t xml:space="preserve"> </w:t>
       </w:r>
-      <w:hyperlink r:id="rId276">
+      <w:hyperlink r:id="rId275">
         <w:r>
           <w:rPr>
             <w:rStyle w:val="Hyperlink"/>
@@ -17022,8 +17000,8 @@
         <w:t xml:space="preserve">. Journal of Climate, 2, 11, 1239–1252.</w:t>
       </w:r>
     </w:p>
-    <w:bookmarkEnd w:id="277"/>
-    <w:bookmarkStart w:id="279" w:name="ref-katz1991"/>
+    <w:bookmarkEnd w:id="276"/>
+    <w:bookmarkStart w:id="278" w:name="ref-katz1991"/>
     <w:p>
       <w:pPr>
         <w:pStyle w:val="Bibliography"/>
@@ -17034,7 +17012,7 @@
       <w:r>
         <w:t xml:space="preserve"> </w:t>
       </w:r>
-      <w:hyperlink r:id="rId278">
+      <w:hyperlink r:id="rId277">
         <w:r>
           <w:rPr>
             <w:rStyle w:val="Hyperlink"/>
@@ -17046,8 +17024,8 @@
         <w:t xml:space="preserve">. International Journal of Climatology, 11, 5, 505–513.</w:t>
       </w:r>
     </w:p>
-    <w:bookmarkEnd w:id="279"/>
-    <w:bookmarkStart w:id="281" w:name="ref-kidson1988"/>
+    <w:bookmarkEnd w:id="278"/>
+    <w:bookmarkStart w:id="280" w:name="ref-kidson1988"/>
     <w:p>
       <w:pPr>
         <w:pStyle w:val="Bibliography"/>
@@ -17058,7 +17036,7 @@
       <w:r>
         <w:t xml:space="preserve"> </w:t>
       </w:r>
-      <w:hyperlink r:id="rId280">
+      <w:hyperlink r:id="rId279">
         <w:r>
           <w:rPr>
             <w:rStyle w:val="Hyperlink"/>
@@ -17106,8 +17084,8 @@
         <w:t xml:space="preserve">. Journal of Climate, 1, 12, 1177–1198.</w:t>
       </w:r>
     </w:p>
-    <w:bookmarkEnd w:id="281"/>
-    <w:bookmarkStart w:id="283" w:name="ref-lim2016"/>
+    <w:bookmarkEnd w:id="280"/>
+    <w:bookmarkStart w:id="282" w:name="ref-lim2016"/>
     <w:p>
       <w:pPr>
         <w:pStyle w:val="Bibliography"/>
@@ -17118,7 +17096,7 @@
       <w:r>
         <w:t xml:space="preserve"> </w:t>
       </w:r>
-      <w:hyperlink r:id="rId282">
+      <w:hyperlink r:id="rId281">
         <w:r>
           <w:rPr>
             <w:rStyle w:val="Hyperlink"/>
@@ -17178,8 +17156,8 @@
         <w:t xml:space="preserve">. Geophysical Research Letters, 43, 13, 7160–7167.</w:t>
       </w:r>
     </w:p>
-    <w:bookmarkEnd w:id="283"/>
-    <w:bookmarkStart w:id="285" w:name="ref-marshall2003"/>
+    <w:bookmarkEnd w:id="282"/>
+    <w:bookmarkStart w:id="284" w:name="ref-marshall2003"/>
     <w:p>
       <w:pPr>
         <w:pStyle w:val="Bibliography"/>
@@ -17190,7 +17168,7 @@
       <w:r>
         <w:t xml:space="preserve"> </w:t>
       </w:r>
-      <w:hyperlink r:id="rId284">
+      <w:hyperlink r:id="rId283">
         <w:r>
           <w:rPr>
             <w:rStyle w:val="Hyperlink"/>
@@ -17262,8 +17240,8 @@
         <w:t xml:space="preserve">. Journal of Climate, 16, 24, 4134–4143.</w:t>
       </w:r>
     </w:p>
-    <w:bookmarkEnd w:id="285"/>
-    <w:bookmarkStart w:id="287" w:name="ref-marshall2016"/>
+    <w:bookmarkEnd w:id="284"/>
+    <w:bookmarkStart w:id="286" w:name="ref-marshall2016"/>
     <w:p>
       <w:pPr>
         <w:pStyle w:val="Bibliography"/>
@@ -17274,7 +17252,7 @@
       <w:r>
         <w:t xml:space="preserve"> </w:t>
       </w:r>
-      <w:hyperlink r:id="rId286">
+      <w:hyperlink r:id="rId285">
         <w:r>
           <w:rPr>
             <w:rStyle w:val="Hyperlink"/>
@@ -17310,8 +17288,8 @@
         <w:t xml:space="preserve">. Journal of Geophysical Research: Atmospheres, 121, 7, 3276–3289.</w:t>
       </w:r>
     </w:p>
-    <w:bookmarkEnd w:id="287"/>
-    <w:bookmarkStart w:id="289" w:name="ref-marshall2004"/>
+    <w:bookmarkEnd w:id="286"/>
+    <w:bookmarkStart w:id="288" w:name="ref-marshall2004"/>
     <w:p>
       <w:pPr>
         <w:pStyle w:val="Bibliography"/>
@@ -17322,7 +17300,7 @@
       <w:r>
         <w:t xml:space="preserve"> </w:t>
       </w:r>
-      <w:hyperlink r:id="rId288">
+      <w:hyperlink r:id="rId287">
         <w:r>
           <w:rPr>
             <w:rStyle w:val="Hyperlink"/>
@@ -17346,8 +17324,8 @@
         <w:t xml:space="preserve">. Geophysical Research Letters, 31, 14.</w:t>
       </w:r>
     </w:p>
-    <w:bookmarkEnd w:id="289"/>
-    <w:bookmarkStart w:id="291" w:name="ref-mo2000"/>
+    <w:bookmarkEnd w:id="288"/>
+    <w:bookmarkStart w:id="290" w:name="ref-mo2000"/>
     <w:p>
       <w:pPr>
         <w:pStyle w:val="Bibliography"/>
@@ -17358,7 +17336,7 @@
       <w:r>
         <w:t xml:space="preserve"> </w:t>
       </w:r>
-      <w:hyperlink r:id="rId290">
+      <w:hyperlink r:id="rId289">
         <w:r>
           <w:rPr>
             <w:rStyle w:val="Hyperlink"/>
@@ -17430,8 +17408,8 @@
         <w:t xml:space="preserve">. Journal of Climate, 13, 20, 3599–3610.</w:t>
       </w:r>
     </w:p>
-    <w:bookmarkEnd w:id="291"/>
-    <w:bookmarkStart w:id="293" w:name="ref-mo1987"/>
+    <w:bookmarkEnd w:id="290"/>
+    <w:bookmarkStart w:id="292" w:name="ref-mo1987"/>
     <w:p>
       <w:pPr>
         <w:pStyle w:val="Bibliography"/>
@@ -17442,7 +17420,7 @@
       <w:r>
         <w:t xml:space="preserve"> </w:t>
       </w:r>
-      <w:hyperlink r:id="rId292">
+      <w:hyperlink r:id="rId291">
         <w:r>
           <w:rPr>
             <w:rStyle w:val="Hyperlink"/>
@@ -17490,8 +17468,8 @@
         <w:t xml:space="preserve">. Journal of the Atmospheric Sciences, 44, 5, 877–902.</w:t>
       </w:r>
     </w:p>
-    <w:bookmarkEnd w:id="293"/>
-    <w:bookmarkStart w:id="295" w:name="ref-mo2001"/>
+    <w:bookmarkEnd w:id="292"/>
+    <w:bookmarkStart w:id="294" w:name="ref-mo2001"/>
     <w:p>
       <w:pPr>
         <w:pStyle w:val="Bibliography"/>
@@ -17502,7 +17480,7 @@
       <w:r>
         <w:t xml:space="preserve"> </w:t>
       </w:r>
-      <w:hyperlink r:id="rId294">
+      <w:hyperlink r:id="rId293">
         <w:r>
           <w:rPr>
             <w:rStyle w:val="Hyperlink"/>
@@ -17538,8 +17516,8 @@
         <w:t xml:space="preserve">. International Journal of Climatology, 21, 10, 1211–1229.</w:t>
       </w:r>
     </w:p>
-    <w:bookmarkEnd w:id="295"/>
-    <w:bookmarkStart w:id="297" w:name="ref-nicolas2014"/>
+    <w:bookmarkEnd w:id="294"/>
+    <w:bookmarkStart w:id="296" w:name="ref-nicolas2014"/>
     <w:p>
       <w:pPr>
         <w:pStyle w:val="Bibliography"/>
@@ -17550,7 +17528,7 @@
       <w:r>
         <w:t xml:space="preserve"> </w:t>
       </w:r>
-      <w:hyperlink r:id="rId296">
+      <w:hyperlink r:id="rId295">
         <w:r>
           <w:rPr>
             <w:rStyle w:val="Hyperlink"/>
@@ -17664,8 +17642,8 @@
         <w:t xml:space="preserve">. Journal of Climate, 27, 21, 8070–8093.</w:t>
       </w:r>
     </w:p>
-    <w:bookmarkEnd w:id="297"/>
-    <w:bookmarkStart w:id="299" w:name="ref-nuncio2015"/>
+    <w:bookmarkEnd w:id="296"/>
+    <w:bookmarkStart w:id="298" w:name="ref-nuncio2015"/>
     <w:p>
       <w:pPr>
         <w:pStyle w:val="Bibliography"/>
@@ -17676,7 +17654,7 @@
       <w:r>
         <w:t xml:space="preserve"> </w:t>
       </w:r>
-      <w:hyperlink r:id="rId298">
+      <w:hyperlink r:id="rId297">
         <w:r>
           <w:rPr>
             <w:rStyle w:val="Hyperlink"/>
@@ -17748,8 +17726,8 @@
         <w:t xml:space="preserve">. Journal of Climate, 28, 7, 2682–2690.</w:t>
       </w:r>
     </w:p>
-    <w:bookmarkEnd w:id="299"/>
-    <w:bookmarkStart w:id="301" w:name="ref-raphael2004"/>
+    <w:bookmarkEnd w:id="298"/>
+    <w:bookmarkStart w:id="300" w:name="ref-raphael2004"/>
     <w:p>
       <w:pPr>
         <w:pStyle w:val="Bibliography"/>
@@ -17760,7 +17738,7 @@
       <w:r>
         <w:t xml:space="preserve"> </w:t>
       </w:r>
-      <w:hyperlink r:id="rId300">
+      <w:hyperlink r:id="rId299">
         <w:r>
           <w:rPr>
             <w:rStyle w:val="Hyperlink"/>
@@ -17784,8 +17762,8 @@
         <w:t xml:space="preserve">. Geophysical Research Letters, 31, 23.</w:t>
       </w:r>
     </w:p>
-    <w:bookmarkEnd w:id="301"/>
-    <w:bookmarkStart w:id="303" w:name="ref-rogers1982"/>
+    <w:bookmarkEnd w:id="300"/>
+    <w:bookmarkStart w:id="302" w:name="ref-rogers1982"/>
     <w:p>
       <w:pPr>
         <w:pStyle w:val="Bibliography"/>
@@ -17796,7 +17774,7 @@
       <w:r>
         <w:t xml:space="preserve"> </w:t>
       </w:r>
-      <w:hyperlink r:id="rId302">
+      <w:hyperlink r:id="rId301">
         <w:r>
           <w:rPr>
             <w:rStyle w:val="Hyperlink"/>
@@ -17892,8 +17870,8 @@
         <w:t xml:space="preserve">. Monthly Weather Review, 110, 10, 1375–1392.</w:t>
       </w:r>
     </w:p>
-    <w:bookmarkEnd w:id="303"/>
-    <w:bookmarkStart w:id="305" w:name="ref-ropelewski1987"/>
+    <w:bookmarkEnd w:id="302"/>
+    <w:bookmarkStart w:id="304" w:name="ref-ropelewski1987"/>
     <w:p>
       <w:pPr>
         <w:pStyle w:val="Bibliography"/>
@@ -17904,7 +17882,7 @@
       <w:r>
         <w:t xml:space="preserve"> </w:t>
       </w:r>
-      <w:hyperlink r:id="rId304">
+      <w:hyperlink r:id="rId303">
         <w:r>
           <w:rPr>
             <w:rStyle w:val="Hyperlink"/>
@@ -17952,8 +17930,8 @@
         <w:t xml:space="preserve">. Monthly Weather Review, 115, 9, 2161–2165.</w:t>
       </w:r>
     </w:p>
-    <w:bookmarkEnd w:id="305"/>
-    <w:bookmarkStart w:id="307" w:name="ref-rosso2018"/>
+    <w:bookmarkEnd w:id="304"/>
+    <w:bookmarkStart w:id="306" w:name="ref-rosso2018"/>
     <w:p>
       <w:pPr>
         <w:pStyle w:val="Bibliography"/>
@@ -17964,7 +17942,7 @@
       <w:r>
         <w:t xml:space="preserve"> </w:t>
       </w:r>
-      <w:hyperlink r:id="rId306">
+      <w:hyperlink r:id="rId305">
         <w:r>
           <w:rPr>
             <w:rStyle w:val="Hyperlink"/>
@@ -18012,8 +17990,8 @@
         <w:t xml:space="preserve">. Atmosphere, 9, 11, 431.</w:t>
       </w:r>
     </w:p>
-    <w:bookmarkEnd w:id="307"/>
-    <w:bookmarkStart w:id="309" w:name="ref-saji1999"/>
+    <w:bookmarkEnd w:id="306"/>
+    <w:bookmarkStart w:id="308" w:name="ref-saji1999"/>
     <w:p>
       <w:pPr>
         <w:pStyle w:val="Bibliography"/>
@@ -18024,7 +18002,7 @@
       <w:r>
         <w:t xml:space="preserve"> </w:t>
       </w:r>
-      <w:hyperlink r:id="rId308">
+      <w:hyperlink r:id="rId307">
         <w:r>
           <w:rPr>
             <w:rStyle w:val="Hyperlink"/>
@@ -18048,8 +18026,8 @@
         <w:t xml:space="preserve">. Nature, 401, 6751, 360–363.</w:t>
       </w:r>
     </w:p>
-    <w:bookmarkEnd w:id="309"/>
-    <w:bookmarkStart w:id="311" w:name="ref-sheather1991"/>
+    <w:bookmarkEnd w:id="308"/>
+    <w:bookmarkStart w:id="310" w:name="ref-sheather1991"/>
     <w:p>
       <w:pPr>
         <w:pStyle w:val="Bibliography"/>
@@ -18060,7 +18038,7 @@
       <w:r>
         <w:t xml:space="preserve"> </w:t>
       </w:r>
-      <w:hyperlink r:id="rId310">
+      <w:hyperlink r:id="rId309">
         <w:r>
           <w:rPr>
             <w:rStyle w:val="Hyperlink"/>
@@ -18108,8 +18086,8 @@
         <w:t xml:space="preserve">. Journal of the Royal Statistical Society. Series B (Methodological), 53, 3, 683–690.</w:t>
       </w:r>
     </w:p>
-    <w:bookmarkEnd w:id="311"/>
-    <w:bookmarkStart w:id="313" w:name="ref-silvestri2009"/>
+    <w:bookmarkEnd w:id="310"/>
+    <w:bookmarkStart w:id="312" w:name="ref-silvestri2009"/>
     <w:p>
       <w:pPr>
         <w:pStyle w:val="Bibliography"/>
@@ -18120,7 +18098,7 @@
       <w:r>
         <w:t xml:space="preserve"> </w:t>
       </w:r>
-      <w:hyperlink r:id="rId312">
+      <w:hyperlink r:id="rId311">
         <w:r>
           <w:rPr>
             <w:rStyle w:val="Hyperlink"/>
@@ -18192,8 +18170,8 @@
         <w:t xml:space="preserve">. Journal of Climate, 22, 22, 6142–6148.</w:t>
       </w:r>
     </w:p>
-    <w:bookmarkEnd w:id="313"/>
-    <w:bookmarkStart w:id="315" w:name="ref-smith1995"/>
+    <w:bookmarkEnd w:id="312"/>
+    <w:bookmarkStart w:id="314" w:name="ref-smith1995"/>
     <w:p>
       <w:pPr>
         <w:pStyle w:val="Bibliography"/>
@@ -18204,7 +18182,7 @@
       <w:r>
         <w:t xml:space="preserve"> </w:t>
       </w:r>
-      <w:hyperlink r:id="rId314">
+      <w:hyperlink r:id="rId313">
         <w:r>
           <w:rPr>
             <w:rStyle w:val="Hyperlink"/>
@@ -18216,8 +18194,8 @@
         <w:t xml:space="preserve">. Journal of Geophysical Research: Atmospheres, 100, D1, 1253–1269.</w:t>
       </w:r>
     </w:p>
-    <w:bookmarkEnd w:id="315"/>
-    <w:bookmarkStart w:id="317" w:name="ref-vasconcellos2022"/>
+    <w:bookmarkEnd w:id="314"/>
+    <w:bookmarkStart w:id="316" w:name="ref-vasconcellos2022"/>
     <w:p>
       <w:pPr>
         <w:pStyle w:val="Bibliography"/>
@@ -18228,7 +18206,7 @@
       <w:r>
         <w:t xml:space="preserve"> </w:t>
       </w:r>
-      <w:hyperlink r:id="rId316">
+      <w:hyperlink r:id="rId315">
         <w:r>
           <w:rPr>
             <w:rStyle w:val="Hyperlink"/>
@@ -18276,130 +18254,490 @@
         <w:t xml:space="preserve">. Atmósfera, 35, 2, 221–235.</w:t>
       </w:r>
     </w:p>
+    <w:bookmarkEnd w:id="316"/>
+    <w:bookmarkStart w:id="317" w:name="ref-walker1914"/>
+    <w:p>
+      <w:pPr>
+        <w:pStyle w:val="Bibliography"/>
+      </w:pPr>
+      <w:r>
+        <w:t xml:space="preserve">Walker, S.G.T., 1914. Correlation in</w:t>
+      </w:r>
+      <w:r>
+        <w:t xml:space="preserve"> </w:t>
+      </w:r>
+      <w:r>
+        <w:t xml:space="preserve">Seasonal Variations</w:t>
+      </w:r>
+      <w:r>
+        <w:t xml:space="preserve"> </w:t>
+      </w:r>
+      <w:r>
+        <w:t xml:space="preserve">of</w:t>
+      </w:r>
+      <w:r>
+        <w:t xml:space="preserve"> </w:t>
+      </w:r>
+      <w:r>
+        <w:t xml:space="preserve">Weather</w:t>
+      </w:r>
+      <w:r>
+        <w:t xml:space="preserve">,</w:t>
+      </w:r>
+      <w:r>
+        <w:t xml:space="preserve"> </w:t>
+      </w:r>
+      <w:r>
+        <w:t xml:space="preserve">III</w:t>
+      </w:r>
+      <w:r>
+        <w:t xml:space="preserve">:</w:t>
+      </w:r>
+      <w:r>
+        <w:t xml:space="preserve"> </w:t>
+      </w:r>
+      <w:r>
+        <w:t xml:space="preserve">On</w:t>
+      </w:r>
+      <w:r>
+        <w:t xml:space="preserve"> </w:t>
+      </w:r>
+      <w:r>
+        <w:t xml:space="preserve">the</w:t>
+      </w:r>
+      <w:r>
+        <w:t xml:space="preserve"> </w:t>
+      </w:r>
+      <w:r>
+        <w:t xml:space="preserve">Criterion</w:t>
+      </w:r>
+      <w:r>
+        <w:t xml:space="preserve"> </w:t>
+      </w:r>
+      <w:r>
+        <w:t xml:space="preserve">for the</w:t>
+      </w:r>
+      <w:r>
+        <w:t xml:space="preserve"> </w:t>
+      </w:r>
+      <w:r>
+        <w:t xml:space="preserve">Reality</w:t>
+      </w:r>
+      <w:r>
+        <w:t xml:space="preserve"> </w:t>
+      </w:r>
+      <w:r>
+        <w:t xml:space="preserve">of</w:t>
+      </w:r>
+      <w:r>
+        <w:t xml:space="preserve"> </w:t>
+      </w:r>
+      <w:r>
+        <w:t xml:space="preserve">Relationships Or Periodicities</w:t>
+      </w:r>
+      <w:r>
+        <w:t xml:space="preserve">,</w:t>
+      </w:r>
+      <w:r>
+        <w:t xml:space="preserve"> </w:t>
+      </w:r>
+      <w:r>
+        <w:t xml:space="preserve">Meteorological Office</w:t>
+      </w:r>
+      <w:r>
+        <w:t xml:space="preserve">,.</w:t>
+      </w:r>
+    </w:p>
     <w:bookmarkEnd w:id="317"/>
-    <w:bookmarkStart w:id="318" w:name="ref-walker1914"/>
+    <w:bookmarkStart w:id="319" w:name="ref-wilks2016"/>
     <w:p>
       <w:pPr>
         <w:pStyle w:val="Bibliography"/>
       </w:pPr>
       <w:r>
-        <w:t xml:space="preserve">Walker, S.G.T., 1914. Correlation in</w:t>
-      </w:r>
-      <w:r>
-        <w:t xml:space="preserve"> </w:t>
-      </w:r>
-      <w:r>
-        <w:t xml:space="preserve">Seasonal Variations</w:t>
-      </w:r>
-      <w:r>
-        <w:t xml:space="preserve"> </w:t>
-      </w:r>
-      <w:r>
-        <w:t xml:space="preserve">of</w:t>
-      </w:r>
-      <w:r>
-        <w:t xml:space="preserve"> </w:t>
-      </w:r>
-      <w:r>
-        <w:t xml:space="preserve">Weather</w:t>
-      </w:r>
-      <w:r>
-        <w:t xml:space="preserve">,</w:t>
-      </w:r>
-      <w:r>
-        <w:t xml:space="preserve"> </w:t>
-      </w:r>
-      <w:r>
-        <w:t xml:space="preserve">III</w:t>
-      </w:r>
-      <w:r>
-        <w:t xml:space="preserve">:</w:t>
-      </w:r>
-      <w:r>
-        <w:t xml:space="preserve"> </w:t>
-      </w:r>
-      <w:r>
-        <w:t xml:space="preserve">On</w:t>
-      </w:r>
-      <w:r>
-        <w:t xml:space="preserve"> </w:t>
-      </w:r>
-      <w:r>
-        <w:t xml:space="preserve">the</w:t>
-      </w:r>
-      <w:r>
-        <w:t xml:space="preserve"> </w:t>
-      </w:r>
-      <w:r>
-        <w:t xml:space="preserve">Criterion</w:t>
-      </w:r>
-      <w:r>
-        <w:t xml:space="preserve"> </w:t>
-      </w:r>
-      <w:r>
-        <w:t xml:space="preserve">for the</w:t>
-      </w:r>
-      <w:r>
-        <w:t xml:space="preserve"> </w:t>
-      </w:r>
-      <w:r>
-        <w:t xml:space="preserve">Reality</w:t>
-      </w:r>
-      <w:r>
-        <w:t xml:space="preserve"> </w:t>
-      </w:r>
-      <w:r>
-        <w:t xml:space="preserve">of</w:t>
-      </w:r>
-      <w:r>
-        <w:t xml:space="preserve"> </w:t>
-      </w:r>
-      <w:r>
-        <w:t xml:space="preserve">Relationships Or Periodicities</w:t>
-      </w:r>
-      <w:r>
-        <w:t xml:space="preserve">,</w:t>
-      </w:r>
-      <w:r>
-        <w:t xml:space="preserve"> </w:t>
-      </w:r>
-      <w:r>
-        <w:t xml:space="preserve">Meteorological Office</w:t>
-      </w:r>
-      <w:r>
-        <w:t xml:space="preserve">,.</w:t>
-      </w:r>
-    </w:p>
-    <w:bookmarkEnd w:id="318"/>
-    <w:bookmarkStart w:id="320" w:name="ref-wilks2016"/>
+        <w:t xml:space="preserve">Wilks, D.S., 2016.</w:t>
+      </w:r>
+      <w:r>
+        <w:t xml:space="preserve"> </w:t>
+      </w:r>
+      <w:hyperlink r:id="rId318">
+        <w:r>
+          <w:rPr>
+            <w:rStyle w:val="Hyperlink"/>
+          </w:rPr>
+          <w:t xml:space="preserve">“</w:t>
+        </w:r>
+        <w:r>
+          <w:rPr>
+            <w:rStyle w:val="Hyperlink"/>
+          </w:rPr>
+          <w:t xml:space="preserve">The Stippling Shows Statistically Significant Grid Points</w:t>
+        </w:r>
+        <w:r>
+          <w:rPr>
+            <w:rStyle w:val="Hyperlink"/>
+          </w:rPr>
+          <w:t xml:space="preserve">”</w:t>
+        </w:r>
+        <w:r>
+          <w:rPr>
+            <w:rStyle w:val="Hyperlink"/>
+          </w:rPr>
+          <w:t xml:space="preserve">:</w:t>
+        </w:r>
+        <w:r>
+          <w:rPr>
+            <w:rStyle w:val="Hyperlink"/>
+          </w:rPr>
+          <w:t xml:space="preserve"> </w:t>
+        </w:r>
+        <w:r>
+          <w:rPr>
+            <w:rStyle w:val="Hyperlink"/>
+          </w:rPr>
+          <w:t xml:space="preserve">How Research Results</w:t>
+        </w:r>
+        <w:r>
+          <w:rPr>
+            <w:rStyle w:val="Hyperlink"/>
+          </w:rPr>
+          <w:t xml:space="preserve"> </w:t>
+        </w:r>
+        <w:r>
+          <w:rPr>
+            <w:rStyle w:val="Hyperlink"/>
+          </w:rPr>
+          <w:t xml:space="preserve">are</w:t>
+        </w:r>
+        <w:r>
+          <w:rPr>
+            <w:rStyle w:val="Hyperlink"/>
+          </w:rPr>
+          <w:t xml:space="preserve"> </w:t>
+        </w:r>
+        <w:r>
+          <w:rPr>
+            <w:rStyle w:val="Hyperlink"/>
+          </w:rPr>
+          <w:t xml:space="preserve">Routinely Overstated</w:t>
+        </w:r>
+        <w:r>
+          <w:rPr>
+            <w:rStyle w:val="Hyperlink"/>
+          </w:rPr>
+          <w:t xml:space="preserve"> </w:t>
+        </w:r>
+        <w:r>
+          <w:rPr>
+            <w:rStyle w:val="Hyperlink"/>
+          </w:rPr>
+          <w:t xml:space="preserve">and</w:t>
+        </w:r>
+        <w:r>
+          <w:rPr>
+            <w:rStyle w:val="Hyperlink"/>
+          </w:rPr>
+          <w:t xml:space="preserve"> </w:t>
+        </w:r>
+        <w:r>
+          <w:rPr>
+            <w:rStyle w:val="Hyperlink"/>
+          </w:rPr>
+          <w:t xml:space="preserve">Overinterpreted</w:t>
+        </w:r>
+        <w:r>
+          <w:rPr>
+            <w:rStyle w:val="Hyperlink"/>
+          </w:rPr>
+          <w:t xml:space="preserve">, and</w:t>
+        </w:r>
+        <w:r>
+          <w:rPr>
+            <w:rStyle w:val="Hyperlink"/>
+          </w:rPr>
+          <w:t xml:space="preserve"> </w:t>
+        </w:r>
+        <w:r>
+          <w:rPr>
+            <w:rStyle w:val="Hyperlink"/>
+          </w:rPr>
+          <w:t xml:space="preserve">What</w:t>
+        </w:r>
+        <w:r>
+          <w:rPr>
+            <w:rStyle w:val="Hyperlink"/>
+          </w:rPr>
+          <w:t xml:space="preserve"> </w:t>
+        </w:r>
+        <w:r>
+          <w:rPr>
+            <w:rStyle w:val="Hyperlink"/>
+          </w:rPr>
+          <w:t xml:space="preserve">to</w:t>
+        </w:r>
+        <w:r>
+          <w:rPr>
+            <w:rStyle w:val="Hyperlink"/>
+          </w:rPr>
+          <w:t xml:space="preserve"> </w:t>
+        </w:r>
+        <w:r>
+          <w:rPr>
+            <w:rStyle w:val="Hyperlink"/>
+          </w:rPr>
+          <w:t xml:space="preserve">Do</w:t>
+        </w:r>
+        <w:r>
+          <w:rPr>
+            <w:rStyle w:val="Hyperlink"/>
+          </w:rPr>
+          <w:t xml:space="preserve"> </w:t>
+        </w:r>
+        <w:r>
+          <w:rPr>
+            <w:rStyle w:val="Hyperlink"/>
+          </w:rPr>
+          <w:t xml:space="preserve">about</w:t>
+        </w:r>
+        <w:r>
+          <w:rPr>
+            <w:rStyle w:val="Hyperlink"/>
+          </w:rPr>
+          <w:t xml:space="preserve"> </w:t>
+        </w:r>
+        <w:r>
+          <w:rPr>
+            <w:rStyle w:val="Hyperlink"/>
+          </w:rPr>
+          <w:t xml:space="preserve">It</w:t>
+        </w:r>
+      </w:hyperlink>
+      <w:r>
+        <w:t xml:space="preserve">. Bulletin of the American Meteorological Society, 97, 12, 2263–2273.</w:t>
+      </w:r>
+    </w:p>
+    <w:bookmarkEnd w:id="319"/>
+    <w:bookmarkStart w:id="321" w:name="ref-wirth1993"/>
     <w:p>
       <w:pPr>
         <w:pStyle w:val="Bibliography"/>
       </w:pPr>
       <w:r>
-        <w:t xml:space="preserve">Wilks, D.S., 2016.</w:t>
-      </w:r>
-      <w:r>
-        <w:t xml:space="preserve"> </w:t>
-      </w:r>
-      <w:hyperlink r:id="rId319">
-        <w:r>
-          <w:rPr>
-            <w:rStyle w:val="Hyperlink"/>
-          </w:rPr>
-          <w:t xml:space="preserve">“</w:t>
-        </w:r>
-        <w:r>
-          <w:rPr>
-            <w:rStyle w:val="Hyperlink"/>
-          </w:rPr>
-          <w:t xml:space="preserve">The Stippling Shows Statistically Significant Grid Points</w:t>
-        </w:r>
-        <w:r>
-          <w:rPr>
-            <w:rStyle w:val="Hyperlink"/>
-          </w:rPr>
-          <w:t xml:space="preserve">”</w:t>
+        <w:t xml:space="preserve">Wirth, V., 1993.</w:t>
+      </w:r>
+      <w:r>
+        <w:t xml:space="preserve"> </w:t>
+      </w:r>
+      <w:hyperlink r:id="rId320">
+        <w:r>
+          <w:rPr>
+            <w:rStyle w:val="Hyperlink"/>
+          </w:rPr>
+          <w:t xml:space="preserve">Quasi-stationary planetary waves in total ozone and their correlation with lower stratospheric temperature</w:t>
+        </w:r>
+      </w:hyperlink>
+      <w:r>
+        <w:t xml:space="preserve">. Journal of Geophysical Research: Atmospheres, 98, D5, 8873–8882.</w:t>
+      </w:r>
+    </w:p>
+    <w:bookmarkEnd w:id="321"/>
+    <w:bookmarkStart w:id="323" w:name="ref-wolter2011"/>
+    <w:p>
+      <w:pPr>
+        <w:pStyle w:val="Bibliography"/>
+      </w:pPr>
+      <w:r>
+        <w:t xml:space="preserve">Wolter, K., and Timlin, M.S., 2011.</w:t>
+      </w:r>
+      <w:r>
+        <w:t xml:space="preserve"> </w:t>
+      </w:r>
+      <w:hyperlink r:id="rId322">
+        <w:r>
+          <w:rPr>
+            <w:rStyle w:val="Hyperlink"/>
+          </w:rPr>
+          <w:t xml:space="preserve">El</w:t>
+        </w:r>
+        <w:r>
+          <w:rPr>
+            <w:rStyle w:val="Hyperlink"/>
+          </w:rPr>
+          <w:t xml:space="preserve"> </w:t>
+        </w:r>
+        <w:r>
+          <w:rPr>
+            <w:rStyle w:val="Hyperlink"/>
+          </w:rPr>
+          <w:t xml:space="preserve">Niño</w:t>
+        </w:r>
+        <w:r>
+          <w:rPr>
+            <w:rStyle w:val="Hyperlink"/>
+          </w:rPr>
+          <w:t xml:space="preserve">/</w:t>
+        </w:r>
+        <w:r>
+          <w:rPr>
+            <w:rStyle w:val="Hyperlink"/>
+          </w:rPr>
+          <w:t xml:space="preserve">Southern Oscillation</w:t>
+        </w:r>
+        <w:r>
+          <w:rPr>
+            <w:rStyle w:val="Hyperlink"/>
+          </w:rPr>
+          <w:t xml:space="preserve"> </w:t>
+        </w:r>
+        <w:r>
+          <w:rPr>
+            <w:rStyle w:val="Hyperlink"/>
+          </w:rPr>
+          <w:t xml:space="preserve">behaviour since 1871 as diagnosed in an extended multivariate</w:t>
+        </w:r>
+        <w:r>
+          <w:rPr>
+            <w:rStyle w:val="Hyperlink"/>
+          </w:rPr>
+          <w:t xml:space="preserve"> </w:t>
+        </w:r>
+        <w:r>
+          <w:rPr>
+            <w:rStyle w:val="Hyperlink"/>
+          </w:rPr>
+          <w:t xml:space="preserve">ENSO</w:t>
+        </w:r>
+        <w:r>
+          <w:rPr>
+            <w:rStyle w:val="Hyperlink"/>
+          </w:rPr>
+          <w:t xml:space="preserve"> </w:t>
+        </w:r>
+        <w:r>
+          <w:rPr>
+            <w:rStyle w:val="Hyperlink"/>
+          </w:rPr>
+          <w:t xml:space="preserve">index (</w:t>
+        </w:r>
+        <w:r>
+          <w:rPr>
+            <w:rStyle w:val="Hyperlink"/>
+          </w:rPr>
+          <w:t xml:space="preserve">MEI</w:t>
+        </w:r>
+        <w:r>
+          <w:rPr>
+            <w:rStyle w:val="Hyperlink"/>
+          </w:rPr>
+          <w:t xml:space="preserve">.ext)</w:t>
+        </w:r>
+      </w:hyperlink>
+      <w:r>
+        <w:t xml:space="preserve">. International Journal of Climatology, 31, 7, 1074–1087.</w:t>
+      </w:r>
+    </w:p>
+    <w:bookmarkEnd w:id="323"/>
+    <w:bookmarkStart w:id="325" w:name="ref-zamboni2010"/>
+    <w:p>
+      <w:pPr>
+        <w:pStyle w:val="Bibliography"/>
+      </w:pPr>
+      <w:r>
+        <w:t xml:space="preserve">Zamboni, L., Mechoso, C.R., and Kucharski, F., 2010.</w:t>
+      </w:r>
+      <w:r>
+        <w:t xml:space="preserve"> </w:t>
+      </w:r>
+      <w:hyperlink r:id="rId324">
+        <w:r>
+          <w:rPr>
+            <w:rStyle w:val="Hyperlink"/>
+          </w:rPr>
+          <w:t xml:space="preserve">Relationships between</w:t>
+        </w:r>
+        <w:r>
+          <w:rPr>
+            <w:rStyle w:val="Hyperlink"/>
+          </w:rPr>
+          <w:t xml:space="preserve"> </w:t>
+        </w:r>
+        <w:r>
+          <w:rPr>
+            <w:rStyle w:val="Hyperlink"/>
+          </w:rPr>
+          <w:t xml:space="preserve">Upper-Level Circulation</w:t>
+        </w:r>
+        <w:r>
+          <w:rPr>
+            <w:rStyle w:val="Hyperlink"/>
+          </w:rPr>
+          <w:t xml:space="preserve"> </w:t>
+        </w:r>
+        <w:r>
+          <w:rPr>
+            <w:rStyle w:val="Hyperlink"/>
+          </w:rPr>
+          <w:t xml:space="preserve">over</w:t>
+        </w:r>
+        <w:r>
+          <w:rPr>
+            <w:rStyle w:val="Hyperlink"/>
+          </w:rPr>
+          <w:t xml:space="preserve"> </w:t>
+        </w:r>
+        <w:r>
+          <w:rPr>
+            <w:rStyle w:val="Hyperlink"/>
+          </w:rPr>
+          <w:t xml:space="preserve">South America</w:t>
+        </w:r>
+        <w:r>
+          <w:rPr>
+            <w:rStyle w:val="Hyperlink"/>
+          </w:rPr>
+          <w:t xml:space="preserve"> </w:t>
+        </w:r>
+        <w:r>
+          <w:rPr>
+            <w:rStyle w:val="Hyperlink"/>
+          </w:rPr>
+          <w:t xml:space="preserve">and</w:t>
+        </w:r>
+        <w:r>
+          <w:rPr>
+            <w:rStyle w:val="Hyperlink"/>
+          </w:rPr>
+          <w:t xml:space="preserve"> </w:t>
+        </w:r>
+        <w:r>
+          <w:rPr>
+            <w:rStyle w:val="Hyperlink"/>
+          </w:rPr>
+          <w:t xml:space="preserve">Rainfall</w:t>
+        </w:r>
+        <w:r>
+          <w:rPr>
+            <w:rStyle w:val="Hyperlink"/>
+          </w:rPr>
+          <w:t xml:space="preserve"> </w:t>
+        </w:r>
+        <w:r>
+          <w:rPr>
+            <w:rStyle w:val="Hyperlink"/>
+          </w:rPr>
+          <w:t xml:space="preserve">over</w:t>
+        </w:r>
+        <w:r>
+          <w:rPr>
+            <w:rStyle w:val="Hyperlink"/>
+          </w:rPr>
+          <w:t xml:space="preserve"> </w:t>
+        </w:r>
+        <w:r>
+          <w:rPr>
+            <w:rStyle w:val="Hyperlink"/>
+          </w:rPr>
+          <w:t xml:space="preserve">Southeastern South America</w:t>
         </w:r>
         <w:r>
           <w:rPr>
@@ -18417,400 +18755,40 @@
           <w:rPr>
             <w:rStyle w:val="Hyperlink"/>
           </w:rPr>
-          <w:t xml:space="preserve">How Research Results</w:t>
-        </w:r>
-        <w:r>
-          <w:rPr>
-            <w:rStyle w:val="Hyperlink"/>
-          </w:rPr>
-          <w:t xml:space="preserve"> </w:t>
-        </w:r>
-        <w:r>
-          <w:rPr>
-            <w:rStyle w:val="Hyperlink"/>
-          </w:rPr>
-          <w:t xml:space="preserve">are</w:t>
-        </w:r>
-        <w:r>
-          <w:rPr>
-            <w:rStyle w:val="Hyperlink"/>
-          </w:rPr>
-          <w:t xml:space="preserve"> </w:t>
-        </w:r>
-        <w:r>
-          <w:rPr>
-            <w:rStyle w:val="Hyperlink"/>
-          </w:rPr>
-          <w:t xml:space="preserve">Routinely Overstated</w:t>
-        </w:r>
-        <w:r>
-          <w:rPr>
-            <w:rStyle w:val="Hyperlink"/>
-          </w:rPr>
-          <w:t xml:space="preserve"> </w:t>
-        </w:r>
-        <w:r>
-          <w:rPr>
-            <w:rStyle w:val="Hyperlink"/>
-          </w:rPr>
-          <w:t xml:space="preserve">and</w:t>
-        </w:r>
-        <w:r>
-          <w:rPr>
-            <w:rStyle w:val="Hyperlink"/>
-          </w:rPr>
-          <w:t xml:space="preserve"> </w:t>
-        </w:r>
-        <w:r>
-          <w:rPr>
-            <w:rStyle w:val="Hyperlink"/>
-          </w:rPr>
-          <w:t xml:space="preserve">Overinterpreted</w:t>
-        </w:r>
-        <w:r>
-          <w:rPr>
-            <w:rStyle w:val="Hyperlink"/>
-          </w:rPr>
-          <w:t xml:space="preserve">, and</w:t>
-        </w:r>
-        <w:r>
-          <w:rPr>
-            <w:rStyle w:val="Hyperlink"/>
-          </w:rPr>
-          <w:t xml:space="preserve"> </w:t>
-        </w:r>
-        <w:r>
-          <w:rPr>
-            <w:rStyle w:val="Hyperlink"/>
-          </w:rPr>
-          <w:t xml:space="preserve">What</w:t>
-        </w:r>
-        <w:r>
-          <w:rPr>
-            <w:rStyle w:val="Hyperlink"/>
-          </w:rPr>
-          <w:t xml:space="preserve"> </w:t>
-        </w:r>
-        <w:r>
-          <w:rPr>
-            <w:rStyle w:val="Hyperlink"/>
-          </w:rPr>
-          <w:t xml:space="preserve">to</w:t>
-        </w:r>
-        <w:r>
-          <w:rPr>
-            <w:rStyle w:val="Hyperlink"/>
-          </w:rPr>
-          <w:t xml:space="preserve"> </w:t>
-        </w:r>
-        <w:r>
-          <w:rPr>
-            <w:rStyle w:val="Hyperlink"/>
-          </w:rPr>
-          <w:t xml:space="preserve">Do</w:t>
-        </w:r>
-        <w:r>
-          <w:rPr>
-            <w:rStyle w:val="Hyperlink"/>
-          </w:rPr>
-          <w:t xml:space="preserve"> </w:t>
-        </w:r>
-        <w:r>
-          <w:rPr>
-            <w:rStyle w:val="Hyperlink"/>
-          </w:rPr>
-          <w:t xml:space="preserve">about</w:t>
-        </w:r>
-        <w:r>
-          <w:rPr>
-            <w:rStyle w:val="Hyperlink"/>
-          </w:rPr>
-          <w:t xml:space="preserve"> </w:t>
-        </w:r>
-        <w:r>
-          <w:rPr>
-            <w:rStyle w:val="Hyperlink"/>
-          </w:rPr>
-          <w:t xml:space="preserve">It</w:t>
+          <w:t xml:space="preserve">A Physical Base</w:t>
+        </w:r>
+        <w:r>
+          <w:rPr>
+            <w:rStyle w:val="Hyperlink"/>
+          </w:rPr>
+          <w:t xml:space="preserve"> </w:t>
+        </w:r>
+        <w:r>
+          <w:rPr>
+            <w:rStyle w:val="Hyperlink"/>
+          </w:rPr>
+          <w:t xml:space="preserve">for</w:t>
+        </w:r>
+        <w:r>
+          <w:rPr>
+            <w:rStyle w:val="Hyperlink"/>
+          </w:rPr>
+          <w:t xml:space="preserve"> </w:t>
+        </w:r>
+        <w:r>
+          <w:rPr>
+            <w:rStyle w:val="Hyperlink"/>
+          </w:rPr>
+          <w:t xml:space="preserve">Seasonal Predictions</w:t>
         </w:r>
       </w:hyperlink>
       <w:r>
-        <w:t xml:space="preserve">. Bulletin of the American Meteorological Society, 97, 12, 2263–2273.</w:t>
-      </w:r>
-    </w:p>
-    <w:bookmarkEnd w:id="320"/>
-    <w:bookmarkStart w:id="322" w:name="ref-wirth1993"/>
-    <w:p>
-      <w:pPr>
-        <w:pStyle w:val="Bibliography"/>
-      </w:pPr>
-      <w:r>
-        <w:t xml:space="preserve">Wirth, V., 1993.</w:t>
-      </w:r>
-      <w:r>
-        <w:t xml:space="preserve"> </w:t>
-      </w:r>
-      <w:hyperlink r:id="rId321">
-        <w:r>
-          <w:rPr>
-            <w:rStyle w:val="Hyperlink"/>
-          </w:rPr>
-          <w:t xml:space="preserve">Quasi-stationary planetary waves in total ozone and their correlation with lower stratospheric temperature</w:t>
-        </w:r>
-      </w:hyperlink>
-      <w:r>
-        <w:t xml:space="preserve">. Journal of Geophysical Research: Atmospheres, 98, D5, 8873–8882.</w:t>
-      </w:r>
-    </w:p>
-    <w:bookmarkEnd w:id="322"/>
-    <w:bookmarkStart w:id="324" w:name="ref-wolter2011"/>
-    <w:p>
-      <w:pPr>
-        <w:pStyle w:val="Bibliography"/>
-      </w:pPr>
-      <w:r>
-        <w:t xml:space="preserve">Wolter, K., and Timlin, M.S., 2011.</w:t>
-      </w:r>
-      <w:r>
-        <w:t xml:space="preserve"> </w:t>
-      </w:r>
-      <w:hyperlink r:id="rId323">
-        <w:r>
-          <w:rPr>
-            <w:rStyle w:val="Hyperlink"/>
-          </w:rPr>
-          <w:t xml:space="preserve">El</w:t>
-        </w:r>
-        <w:r>
-          <w:rPr>
-            <w:rStyle w:val="Hyperlink"/>
-          </w:rPr>
-          <w:t xml:space="preserve"> </w:t>
-        </w:r>
-        <w:r>
-          <w:rPr>
-            <w:rStyle w:val="Hyperlink"/>
-          </w:rPr>
-          <w:t xml:space="preserve">Niño</w:t>
-        </w:r>
-        <w:r>
-          <w:rPr>
-            <w:rStyle w:val="Hyperlink"/>
-          </w:rPr>
-          <w:t xml:space="preserve">/</w:t>
-        </w:r>
-        <w:r>
-          <w:rPr>
-            <w:rStyle w:val="Hyperlink"/>
-          </w:rPr>
-          <w:t xml:space="preserve">Southern Oscillation</w:t>
-        </w:r>
-        <w:r>
-          <w:rPr>
-            <w:rStyle w:val="Hyperlink"/>
-          </w:rPr>
-          <w:t xml:space="preserve"> </w:t>
-        </w:r>
-        <w:r>
-          <w:rPr>
-            <w:rStyle w:val="Hyperlink"/>
-          </w:rPr>
-          <w:t xml:space="preserve">behaviour since 1871 as diagnosed in an extended multivariate</w:t>
-        </w:r>
-        <w:r>
-          <w:rPr>
-            <w:rStyle w:val="Hyperlink"/>
-          </w:rPr>
-          <w:t xml:space="preserve"> </w:t>
-        </w:r>
-        <w:r>
-          <w:rPr>
-            <w:rStyle w:val="Hyperlink"/>
-          </w:rPr>
-          <w:t xml:space="preserve">ENSO</w:t>
-        </w:r>
-        <w:r>
-          <w:rPr>
-            <w:rStyle w:val="Hyperlink"/>
-          </w:rPr>
-          <w:t xml:space="preserve"> </w:t>
-        </w:r>
-        <w:r>
-          <w:rPr>
-            <w:rStyle w:val="Hyperlink"/>
-          </w:rPr>
-          <w:t xml:space="preserve">index (</w:t>
-        </w:r>
-        <w:r>
-          <w:rPr>
-            <w:rStyle w:val="Hyperlink"/>
-          </w:rPr>
-          <w:t xml:space="preserve">MEI</w:t>
-        </w:r>
-        <w:r>
-          <w:rPr>
-            <w:rStyle w:val="Hyperlink"/>
-          </w:rPr>
-          <w:t xml:space="preserve">.ext)</w:t>
-        </w:r>
-      </w:hyperlink>
-      <w:r>
-        <w:t xml:space="preserve">. International Journal of Climatology, 31, 7, 1074–1087.</w:t>
-      </w:r>
-    </w:p>
-    <w:bookmarkEnd w:id="324"/>
-    <w:bookmarkStart w:id="326" w:name="ref-zamboni2010"/>
-    <w:p>
-      <w:pPr>
-        <w:pStyle w:val="Bibliography"/>
-      </w:pPr>
-      <w:r>
-        <w:t xml:space="preserve">Zamboni, L., Mechoso, C.R., and Kucharski, F., 2010.</w:t>
-      </w:r>
-      <w:r>
-        <w:t xml:space="preserve"> </w:t>
-      </w:r>
-      <w:hyperlink r:id="rId325">
-        <w:r>
-          <w:rPr>
-            <w:rStyle w:val="Hyperlink"/>
-          </w:rPr>
-          <w:t xml:space="preserve">Relationships between</w:t>
-        </w:r>
-        <w:r>
-          <w:rPr>
-            <w:rStyle w:val="Hyperlink"/>
-          </w:rPr>
-          <w:t xml:space="preserve"> </w:t>
-        </w:r>
-        <w:r>
-          <w:rPr>
-            <w:rStyle w:val="Hyperlink"/>
-          </w:rPr>
-          <w:t xml:space="preserve">Upper-Level Circulation</w:t>
-        </w:r>
-        <w:r>
-          <w:rPr>
-            <w:rStyle w:val="Hyperlink"/>
-          </w:rPr>
-          <w:t xml:space="preserve"> </w:t>
-        </w:r>
-        <w:r>
-          <w:rPr>
-            <w:rStyle w:val="Hyperlink"/>
-          </w:rPr>
-          <w:t xml:space="preserve">over</w:t>
-        </w:r>
-        <w:r>
-          <w:rPr>
-            <w:rStyle w:val="Hyperlink"/>
-          </w:rPr>
-          <w:t xml:space="preserve"> </w:t>
-        </w:r>
-        <w:r>
-          <w:rPr>
-            <w:rStyle w:val="Hyperlink"/>
-          </w:rPr>
-          <w:t xml:space="preserve">South America</w:t>
-        </w:r>
-        <w:r>
-          <w:rPr>
-            <w:rStyle w:val="Hyperlink"/>
-          </w:rPr>
-          <w:t xml:space="preserve"> </w:t>
-        </w:r>
-        <w:r>
-          <w:rPr>
-            <w:rStyle w:val="Hyperlink"/>
-          </w:rPr>
-          <w:t xml:space="preserve">and</w:t>
-        </w:r>
-        <w:r>
-          <w:rPr>
-            <w:rStyle w:val="Hyperlink"/>
-          </w:rPr>
-          <w:t xml:space="preserve"> </w:t>
-        </w:r>
-        <w:r>
-          <w:rPr>
-            <w:rStyle w:val="Hyperlink"/>
-          </w:rPr>
-          <w:t xml:space="preserve">Rainfall</w:t>
-        </w:r>
-        <w:r>
-          <w:rPr>
-            <w:rStyle w:val="Hyperlink"/>
-          </w:rPr>
-          <w:t xml:space="preserve"> </w:t>
-        </w:r>
-        <w:r>
-          <w:rPr>
-            <w:rStyle w:val="Hyperlink"/>
-          </w:rPr>
-          <w:t xml:space="preserve">over</w:t>
-        </w:r>
-        <w:r>
-          <w:rPr>
-            <w:rStyle w:val="Hyperlink"/>
-          </w:rPr>
-          <w:t xml:space="preserve"> </w:t>
-        </w:r>
-        <w:r>
-          <w:rPr>
-            <w:rStyle w:val="Hyperlink"/>
-          </w:rPr>
-          <w:t xml:space="preserve">Southeastern South America</w:t>
-        </w:r>
-        <w:r>
-          <w:rPr>
-            <w:rStyle w:val="Hyperlink"/>
-          </w:rPr>
-          <w:t xml:space="preserve">:</w:t>
-        </w:r>
-        <w:r>
-          <w:rPr>
-            <w:rStyle w:val="Hyperlink"/>
-          </w:rPr>
-          <w:t xml:space="preserve"> </w:t>
-        </w:r>
-        <w:r>
-          <w:rPr>
-            <w:rStyle w:val="Hyperlink"/>
-          </w:rPr>
-          <w:t xml:space="preserve">A Physical Base</w:t>
-        </w:r>
-        <w:r>
-          <w:rPr>
-            <w:rStyle w:val="Hyperlink"/>
-          </w:rPr>
-          <w:t xml:space="preserve"> </w:t>
-        </w:r>
-        <w:r>
-          <w:rPr>
-            <w:rStyle w:val="Hyperlink"/>
-          </w:rPr>
-          <w:t xml:space="preserve">for</w:t>
-        </w:r>
-        <w:r>
-          <w:rPr>
-            <w:rStyle w:val="Hyperlink"/>
-          </w:rPr>
-          <w:t xml:space="preserve"> </w:t>
-        </w:r>
-        <w:r>
-          <w:rPr>
-            <w:rStyle w:val="Hyperlink"/>
-          </w:rPr>
-          <w:t xml:space="preserve">Seasonal Predictions</w:t>
-        </w:r>
-      </w:hyperlink>
-      <w:r>
         <w:t xml:space="preserve">. Journal of Climate, 23, 12, 3300–3315.</w:t>
       </w:r>
     </w:p>
+    <w:bookmarkEnd w:id="325"/>
     <w:bookmarkEnd w:id="326"/>
     <w:bookmarkEnd w:id="327"/>
-    <w:bookmarkEnd w:id="328"/>
     <w:sectPr/>
   </w:body>
 </w:document>

</xml_diff>